<commit_message>
Fixed some mistakes in trainer
</commit_message>
<xml_diff>
--- a/Faza2-SSU/elena/Kreiranje_Izazova/SSU_Kreiranje_Izazova.docx
+++ b/Faza2-SSU/elena/Kreiranje_Izazova/SSU_Kreiranje_Izazova.docx
@@ -1,6 +1,6 @@
 
 <file path=word/document.xml><?xml version="1.0" encoding="utf-8"?>
-<w:document xmlns:wpc="http://schemas.microsoft.com/office/word/2010/wordprocessingCanvas" xmlns:cx="http://schemas.microsoft.com/office/drawing/2014/chartex" xmlns:cx1="http://schemas.microsoft.com/office/drawing/2015/9/8/chartex" xmlns:cx2="http://schemas.microsoft.com/office/drawing/2015/10/21/chartex" xmlns:cx3="http://schemas.microsoft.com/office/drawing/2016/5/9/chartex" xmlns:cx4="http://schemas.microsoft.com/office/drawing/2016/5/10/chartex" xmlns:cx5="http://schemas.microsoft.com/office/drawing/2016/5/11/chartex" xmlns:cx6="http://schemas.microsoft.com/office/drawing/2016/5/12/chartex" xmlns:cx7="http://schemas.microsoft.com/office/drawing/2016/5/13/chartex" xmlns:cx8="http://schemas.microsoft.com/office/drawing/2016/5/14/chartex" xmlns:mc="http://schemas.openxmlformats.org/markup-compatibility/2006" xmlns:aink="http://schemas.microsoft.com/office/drawing/2016/ink" xmlns:am3d="http://schemas.microsoft.com/office/drawing/2017/model3d" xmlns:o="urn:schemas-microsoft-com:office:office" xmlns:r="http://schemas.openxmlformats.org/officeDocument/2006/relationships" xmlns:m="http://schemas.openxmlformats.org/officeDocument/2006/math" xmlns:v="urn:schemas-microsoft-com:vml" xmlns:wp14="http://schemas.microsoft.com/office/word/2010/wordprocessingDrawing" xmlns:wp="http://schemas.openxmlformats.org/drawingml/2006/wordprocessingDrawing" xmlns:w10="urn:schemas-microsoft-com:office:word" xmlns:w="http://schemas.openxmlformats.org/wordprocessingml/2006/main" xmlns:w14="http://schemas.microsoft.com/office/word/2010/wordml" xmlns:w15="http://schemas.microsoft.com/office/word/2012/wordml" xmlns:w16cex="http://schemas.microsoft.com/office/word/2018/wordml/cex" xmlns:w16cid="http://schemas.microsoft.com/office/word/2016/wordml/cid" xmlns:w16="http://schemas.microsoft.com/office/word/2018/wordml" xmlns:w16sdtdh="http://schemas.microsoft.com/office/word/2020/wordml/sdtdatahash" xmlns:w16se="http://schemas.microsoft.com/office/word/2015/wordml/symex" xmlns:wpg="http://schemas.microsoft.com/office/word/2010/wordprocessingGroup" xmlns:wpi="http://schemas.microsoft.com/office/word/2010/wordprocessingInk" xmlns:wne="http://schemas.microsoft.com/office/word/2006/wordml" xmlns:wps="http://schemas.microsoft.com/office/word/2010/wordprocessingShape" mc:Ignorable="w14 w15 w16se w16cid w16 w16cex w16sdtdh wp14">
+<w:document xmlns:wpc="http://schemas.microsoft.com/office/word/2010/wordprocessingCanvas" xmlns:cx="http://schemas.microsoft.com/office/drawing/2014/chartex" xmlns:cx1="http://schemas.microsoft.com/office/drawing/2015/9/8/chartex" xmlns:cx2="http://schemas.microsoft.com/office/drawing/2015/10/21/chartex" xmlns:cx3="http://schemas.microsoft.com/office/drawing/2016/5/9/chartex" xmlns:cx4="http://schemas.microsoft.com/office/drawing/2016/5/10/chartex" xmlns:cx5="http://schemas.microsoft.com/office/drawing/2016/5/11/chartex" xmlns:cx6="http://schemas.microsoft.com/office/drawing/2016/5/12/chartex" xmlns:cx7="http://schemas.microsoft.com/office/drawing/2016/5/13/chartex" xmlns:cx8="http://schemas.microsoft.com/office/drawing/2016/5/14/chartex" xmlns:mc="http://schemas.openxmlformats.org/markup-compatibility/2006" xmlns:aink="http://schemas.microsoft.com/office/drawing/2016/ink" xmlns:am3d="http://schemas.microsoft.com/office/drawing/2017/model3d" xmlns:o="urn:schemas-microsoft-com:office:office" xmlns:oel="http://schemas.microsoft.com/office/2019/extlst" xmlns:r="http://schemas.openxmlformats.org/officeDocument/2006/relationships" xmlns:m="http://schemas.openxmlformats.org/officeDocument/2006/math" xmlns:v="urn:schemas-microsoft-com:vml" xmlns:wp14="http://schemas.microsoft.com/office/word/2010/wordprocessingDrawing" xmlns:wp="http://schemas.openxmlformats.org/drawingml/2006/wordprocessingDrawing" xmlns:w10="urn:schemas-microsoft-com:office:word" xmlns:w="http://schemas.openxmlformats.org/wordprocessingml/2006/main" xmlns:w14="http://schemas.microsoft.com/office/word/2010/wordml" xmlns:w15="http://schemas.microsoft.com/office/word/2012/wordml" xmlns:w16cex="http://schemas.microsoft.com/office/word/2018/wordml/cex" xmlns:w16cid="http://schemas.microsoft.com/office/word/2016/wordml/cid" xmlns:w16="http://schemas.microsoft.com/office/word/2018/wordml" xmlns:w16sdtdh="http://schemas.microsoft.com/office/word/2020/wordml/sdtdatahash" xmlns:w16se="http://schemas.microsoft.com/office/word/2015/wordml/symex" xmlns:wpg="http://schemas.microsoft.com/office/word/2010/wordprocessingGroup" xmlns:wpi="http://schemas.microsoft.com/office/word/2010/wordprocessingInk" xmlns:wne="http://schemas.microsoft.com/office/word/2006/wordml" xmlns:wps="http://schemas.microsoft.com/office/word/2010/wordprocessingShape" mc:Ignorable="w14 w15 w16se w16cid w16 w16cex w16sdtdh wp14">
   <w:body>
     <w:p>
       <w:pPr>
@@ -1307,6 +1307,7 @@
           <w:docPartGallery w:val="Table of Contents"/>
         </w:docPartObj>
       </w:sdtPr>
+      <w:sdtEndPr/>
       <w:sdtContent>
         <w:p>
           <w:pPr>
@@ -1320,7 +1321,7 @@
               <w:noProof/>
               <w:color w:val="auto"/>
               <w:sz w:val="22"/>
-              <w:lang w:val="en-US" w:eastAsia="en-US"/>
+              <w:lang w:val="en-SI" w:eastAsia="en-SI"/>
             </w:rPr>
           </w:pPr>
           <w:r>
@@ -1332,7 +1333,7 @@
           <w:r>
             <w:fldChar w:fldCharType="separate"/>
           </w:r>
-          <w:hyperlink w:anchor="_Toc99223127" w:history="1">
+          <w:hyperlink w:anchor="_Toc105691936" w:history="1">
             <w:r>
               <w:rPr>
                 <w:rStyle w:val="Hyperlink"/>
@@ -1348,7 +1349,7 @@
                 <w:noProof/>
                 <w:color w:val="auto"/>
                 <w:sz w:val="22"/>
-                <w:lang w:val="en-US" w:eastAsia="en-US"/>
+                <w:lang w:val="en-SI" w:eastAsia="en-SI"/>
               </w:rPr>
               <w:tab/>
             </w:r>
@@ -1378,7 +1379,7 @@
                 <w:noProof/>
                 <w:webHidden/>
               </w:rPr>
-              <w:instrText xml:space="preserve"> PAGEREF _Toc99223127 \h </w:instrText>
+              <w:instrText xml:space="preserve"> PAGEREF _Toc105691936 \h </w:instrText>
             </w:r>
             <w:r>
               <w:rPr>
@@ -1421,10 +1422,10 @@
               <w:noProof/>
               <w:color w:val="auto"/>
               <w:sz w:val="22"/>
-              <w:lang w:val="en-US" w:eastAsia="en-US"/>
+              <w:lang w:val="en-SI" w:eastAsia="en-SI"/>
             </w:rPr>
           </w:pPr>
-          <w:hyperlink w:anchor="_Toc99223128" w:history="1">
+          <w:hyperlink w:anchor="_Toc105691937" w:history="1">
             <w:r>
               <w:rPr>
                 <w:rStyle w:val="Hyperlink"/>
@@ -1440,7 +1441,7 @@
                 <w:noProof/>
                 <w:color w:val="auto"/>
                 <w:sz w:val="22"/>
-                <w:lang w:val="en-US" w:eastAsia="en-US"/>
+                <w:lang w:val="en-SI" w:eastAsia="en-SI"/>
               </w:rPr>
               <w:tab/>
             </w:r>
@@ -1470,7 +1471,7 @@
                 <w:noProof/>
                 <w:webHidden/>
               </w:rPr>
-              <w:instrText xml:space="preserve"> PAGEREF _Toc99223128 \h </w:instrText>
+              <w:instrText xml:space="preserve"> PAGEREF _Toc105691937 \h </w:instrText>
             </w:r>
             <w:r>
               <w:rPr>
@@ -1513,10 +1514,10 @@
               <w:noProof/>
               <w:color w:val="auto"/>
               <w:sz w:val="22"/>
-              <w:lang w:val="en-US" w:eastAsia="en-US"/>
+              <w:lang w:val="en-SI" w:eastAsia="en-SI"/>
             </w:rPr>
           </w:pPr>
-          <w:hyperlink w:anchor="_Toc99223129" w:history="1">
+          <w:hyperlink w:anchor="_Toc105691938" w:history="1">
             <w:r>
               <w:rPr>
                 <w:rStyle w:val="Hyperlink"/>
@@ -1532,7 +1533,7 @@
                 <w:noProof/>
                 <w:color w:val="auto"/>
                 <w:sz w:val="22"/>
-                <w:lang w:val="en-US" w:eastAsia="en-US"/>
+                <w:lang w:val="en-SI" w:eastAsia="en-SI"/>
               </w:rPr>
               <w:tab/>
             </w:r>
@@ -1562,7 +1563,7 @@
                 <w:noProof/>
                 <w:webHidden/>
               </w:rPr>
-              <w:instrText xml:space="preserve"> PAGEREF _Toc99223129 \h </w:instrText>
+              <w:instrText xml:space="preserve"> PAGEREF _Toc105691938 \h </w:instrText>
             </w:r>
             <w:r>
               <w:rPr>
@@ -1605,10 +1606,10 @@
               <w:noProof/>
               <w:color w:val="auto"/>
               <w:sz w:val="22"/>
-              <w:lang w:val="en-US" w:eastAsia="en-US"/>
+              <w:lang w:val="en-SI" w:eastAsia="en-SI"/>
             </w:rPr>
           </w:pPr>
-          <w:hyperlink w:anchor="_Toc99223130" w:history="1">
+          <w:hyperlink w:anchor="_Toc105691939" w:history="1">
             <w:r>
               <w:rPr>
                 <w:rStyle w:val="Hyperlink"/>
@@ -1624,7 +1625,7 @@
                 <w:noProof/>
                 <w:color w:val="auto"/>
                 <w:sz w:val="22"/>
-                <w:lang w:val="en-US" w:eastAsia="en-US"/>
+                <w:lang w:val="en-SI" w:eastAsia="en-SI"/>
               </w:rPr>
               <w:tab/>
             </w:r>
@@ -1654,7 +1655,7 @@
                 <w:noProof/>
                 <w:webHidden/>
               </w:rPr>
-              <w:instrText xml:space="preserve"> PAGEREF _Toc99223130 \h </w:instrText>
+              <w:instrText xml:space="preserve"> PAGEREF _Toc105691939 \h </w:instrText>
             </w:r>
             <w:r>
               <w:rPr>
@@ -1697,10 +1698,10 @@
               <w:noProof/>
               <w:color w:val="auto"/>
               <w:sz w:val="22"/>
-              <w:lang w:val="en-US" w:eastAsia="en-US"/>
+              <w:lang w:val="en-SI" w:eastAsia="en-SI"/>
             </w:rPr>
           </w:pPr>
-          <w:hyperlink w:anchor="_Toc99223131" w:history="1">
+          <w:hyperlink w:anchor="_Toc105691940" w:history="1">
             <w:r>
               <w:rPr>
                 <w:rStyle w:val="Hyperlink"/>
@@ -1716,7 +1717,7 @@
                 <w:noProof/>
                 <w:color w:val="auto"/>
                 <w:sz w:val="22"/>
-                <w:lang w:val="en-US" w:eastAsia="en-US"/>
+                <w:lang w:val="en-SI" w:eastAsia="en-SI"/>
               </w:rPr>
               <w:tab/>
             </w:r>
@@ -1746,7 +1747,7 @@
                 <w:noProof/>
                 <w:webHidden/>
               </w:rPr>
-              <w:instrText xml:space="preserve"> PAGEREF _Toc99223131 \h </w:instrText>
+              <w:instrText xml:space="preserve"> PAGEREF _Toc105691940 \h </w:instrText>
             </w:r>
             <w:r>
               <w:rPr>
@@ -1789,10 +1790,10 @@
               <w:noProof/>
               <w:color w:val="auto"/>
               <w:sz w:val="22"/>
-              <w:lang w:val="en-US" w:eastAsia="en-US"/>
+              <w:lang w:val="en-SI" w:eastAsia="en-SI"/>
             </w:rPr>
           </w:pPr>
-          <w:hyperlink w:anchor="_Toc99223132" w:history="1">
+          <w:hyperlink w:anchor="_Toc105691941" w:history="1">
             <w:r>
               <w:rPr>
                 <w:rStyle w:val="Hyperlink"/>
@@ -1808,7 +1809,7 @@
                 <w:noProof/>
                 <w:color w:val="auto"/>
                 <w:sz w:val="22"/>
-                <w:lang w:val="en-US" w:eastAsia="en-US"/>
+                <w:lang w:val="en-SI" w:eastAsia="en-SI"/>
               </w:rPr>
               <w:tab/>
             </w:r>
@@ -1838,7 +1839,7 @@
                 <w:noProof/>
                 <w:webHidden/>
               </w:rPr>
-              <w:instrText xml:space="preserve"> PAGEREF _Toc99223132 \h </w:instrText>
+              <w:instrText xml:space="preserve"> PAGEREF _Toc105691941 \h </w:instrText>
             </w:r>
             <w:r>
               <w:rPr>
@@ -1858,7 +1859,7 @@
                 <w:noProof/>
                 <w:webHidden/>
               </w:rPr>
-              <w:t>5</w:t>
+              <w:t>6</w:t>
             </w:r>
             <w:r>
               <w:rPr>
@@ -1881,10 +1882,10 @@
               <w:noProof/>
               <w:color w:val="auto"/>
               <w:sz w:val="22"/>
-              <w:lang w:val="en-US" w:eastAsia="en-US"/>
+              <w:lang w:val="en-SI" w:eastAsia="en-SI"/>
             </w:rPr>
           </w:pPr>
-          <w:hyperlink w:anchor="_Toc99223133" w:history="1">
+          <w:hyperlink w:anchor="_Toc105691942" w:history="1">
             <w:r>
               <w:rPr>
                 <w:rStyle w:val="Hyperlink"/>
@@ -1900,7 +1901,7 @@
                 <w:noProof/>
                 <w:color w:val="auto"/>
                 <w:sz w:val="22"/>
-                <w:lang w:val="en-US" w:eastAsia="en-US"/>
+                <w:lang w:val="en-SI" w:eastAsia="en-SI"/>
               </w:rPr>
               <w:tab/>
             </w:r>
@@ -1930,7 +1931,7 @@
                 <w:noProof/>
                 <w:webHidden/>
               </w:rPr>
-              <w:instrText xml:space="preserve"> PAGEREF _Toc99223133 \h </w:instrText>
+              <w:instrText xml:space="preserve"> PAGEREF _Toc105691942 \h </w:instrText>
             </w:r>
             <w:r>
               <w:rPr>
@@ -1950,7 +1951,7 @@
                 <w:noProof/>
                 <w:webHidden/>
               </w:rPr>
-              <w:t>5</w:t>
+              <w:t>6</w:t>
             </w:r>
             <w:r>
               <w:rPr>
@@ -1973,10 +1974,10 @@
               <w:noProof/>
               <w:color w:val="auto"/>
               <w:sz w:val="22"/>
-              <w:lang w:val="en-US" w:eastAsia="en-US"/>
+              <w:lang w:val="en-SI" w:eastAsia="en-SI"/>
             </w:rPr>
           </w:pPr>
-          <w:hyperlink w:anchor="_Toc99223134" w:history="1">
+          <w:hyperlink w:anchor="_Toc105691943" w:history="1">
             <w:r>
               <w:rPr>
                 <w:rStyle w:val="Hyperlink"/>
@@ -1992,7 +1993,7 @@
                 <w:noProof/>
                 <w:color w:val="auto"/>
                 <w:sz w:val="22"/>
-                <w:lang w:val="en-US" w:eastAsia="en-US"/>
+                <w:lang w:val="en-SI" w:eastAsia="en-SI"/>
               </w:rPr>
               <w:tab/>
             </w:r>
@@ -2022,7 +2023,7 @@
                 <w:noProof/>
                 <w:webHidden/>
               </w:rPr>
-              <w:instrText xml:space="preserve"> PAGEREF _Toc99223134 \h </w:instrText>
+              <w:instrText xml:space="preserve"> PAGEREF _Toc105691943 \h </w:instrText>
             </w:r>
             <w:r>
               <w:rPr>
@@ -2042,7 +2043,7 @@
                 <w:noProof/>
                 <w:webHidden/>
               </w:rPr>
-              <w:t>5</w:t>
+              <w:t>6</w:t>
             </w:r>
             <w:r>
               <w:rPr>
@@ -2063,10 +2064,10 @@
               <w:sz w:val="22"/>
               <w:szCs w:val="22"/>
               <w:bdr w:val="none" w:sz="0" w:space="0" w:color="auto"/>
-              <w:lang w:val="en-US" w:eastAsia="en-US"/>
+              <w:lang w:val="en-SI" w:eastAsia="en-SI"/>
             </w:rPr>
           </w:pPr>
-          <w:hyperlink w:anchor="_Toc99223135" w:history="1">
+          <w:hyperlink w:anchor="_Toc105691944" w:history="1">
             <w:r>
               <w:rPr>
                 <w:rStyle w:val="Hyperlink"/>
@@ -2081,7 +2082,7 @@
                 <w:sz w:val="22"/>
                 <w:szCs w:val="22"/>
                 <w:bdr w:val="none" w:sz="0" w:space="0" w:color="auto"/>
-                <w:lang w:val="en-US" w:eastAsia="en-US"/>
+                <w:lang w:val="en-SI" w:eastAsia="en-SI"/>
               </w:rPr>
               <w:tab/>
             </w:r>
@@ -2089,7 +2090,7 @@
               <w:rPr>
                 <w:rStyle w:val="Hyperlink"/>
               </w:rPr>
-              <w:t>Trener uspešno kreira izazov</w:t>
+              <w:t>Trener uspešno kreira ‘water based’ izazov</w:t>
             </w:r>
             <w:r>
               <w:rPr>
@@ -2107,7 +2108,7 @@
               <w:rPr>
                 <w:webHidden/>
               </w:rPr>
-              <w:instrText xml:space="preserve"> PAGEREF _Toc99223135 \h </w:instrText>
+              <w:instrText xml:space="preserve"> PAGEREF _Toc105691944 \h </w:instrText>
             </w:r>
             <w:r>
               <w:rPr>
@@ -2124,7 +2125,7 @@
               <w:rPr>
                 <w:webHidden/>
               </w:rPr>
-              <w:t>5</w:t>
+              <w:t>6</w:t>
             </w:r>
             <w:r>
               <w:rPr>
@@ -2144,10 +2145,10 @@
               <w:sz w:val="22"/>
               <w:szCs w:val="22"/>
               <w:bdr w:val="none" w:sz="0" w:space="0" w:color="auto"/>
-              <w:lang w:val="en-US" w:eastAsia="en-US"/>
+              <w:lang w:val="en-SI" w:eastAsia="en-SI"/>
             </w:rPr>
           </w:pPr>
-          <w:hyperlink w:anchor="_Toc99223136" w:history="1">
+          <w:hyperlink w:anchor="_Toc105691945" w:history="1">
             <w:r>
               <w:rPr>
                 <w:rStyle w:val="Hyperlink"/>
@@ -2162,7 +2163,7 @@
                 <w:sz w:val="22"/>
                 <w:szCs w:val="22"/>
                 <w:bdr w:val="none" w:sz="0" w:space="0" w:color="auto"/>
-                <w:lang w:val="en-US" w:eastAsia="en-US"/>
+                <w:lang w:val="en-SI" w:eastAsia="en-SI"/>
               </w:rPr>
               <w:tab/>
             </w:r>
@@ -2170,7 +2171,7 @@
               <w:rPr>
                 <w:rStyle w:val="Hyperlink"/>
               </w:rPr>
-              <w:t>Trener neuspešno kreira izazov</w:t>
+              <w:t>Trener uspešno kreira ‘food based’ izazov</w:t>
             </w:r>
             <w:r>
               <w:rPr>
@@ -2188,7 +2189,7 @@
               <w:rPr>
                 <w:webHidden/>
               </w:rPr>
-              <w:instrText xml:space="preserve"> PAGEREF _Toc99223136 \h </w:instrText>
+              <w:instrText xml:space="preserve"> PAGEREF _Toc105691945 \h </w:instrText>
             </w:r>
             <w:r>
               <w:rPr>
@@ -2205,7 +2206,7 @@
               <w:rPr>
                 <w:webHidden/>
               </w:rPr>
-              <w:t>5</w:t>
+              <w:t>7</w:t>
             </w:r>
             <w:r>
               <w:rPr>
@@ -2225,14 +2226,13 @@
               <w:sz w:val="22"/>
               <w:szCs w:val="22"/>
               <w:bdr w:val="none" w:sz="0" w:space="0" w:color="auto"/>
-              <w:lang w:val="en-US" w:eastAsia="en-US"/>
+              <w:lang w:val="en-SI" w:eastAsia="en-SI"/>
             </w:rPr>
           </w:pPr>
-          <w:hyperlink w:anchor="_Toc99223137" w:history="1">
+          <w:hyperlink w:anchor="_Toc105691946" w:history="1">
             <w:r>
               <w:rPr>
                 <w:rStyle w:val="Hyperlink"/>
-                <w:lang w:val="hr-HR"/>
               </w:rPr>
               <w:t>2.2.3.</w:t>
             </w:r>
@@ -2244,7 +2244,7 @@
                 <w:sz w:val="22"/>
                 <w:szCs w:val="22"/>
                 <w:bdr w:val="none" w:sz="0" w:space="0" w:color="auto"/>
-                <w:lang w:val="en-US" w:eastAsia="en-US"/>
+                <w:lang w:val="en-SI" w:eastAsia="en-SI"/>
               </w:rPr>
               <w:tab/>
             </w:r>
@@ -2252,23 +2252,186 @@
               <w:rPr>
                 <w:rStyle w:val="Hyperlink"/>
               </w:rPr>
-              <w:t>Trener neuspe</w:t>
-            </w:r>
+              <w:t>Trener uspesno kreira ‘train based’ izazov</w:t>
+            </w:r>
+            <w:r>
+              <w:rPr>
+                <w:webHidden/>
+              </w:rPr>
+              <w:tab/>
+            </w:r>
+            <w:r>
+              <w:rPr>
+                <w:webHidden/>
+              </w:rPr>
+              <w:fldChar w:fldCharType="begin"/>
+            </w:r>
+            <w:r>
+              <w:rPr>
+                <w:webHidden/>
+              </w:rPr>
+              <w:instrText xml:space="preserve"> PAGEREF _Toc105691946 \h </w:instrText>
+            </w:r>
+            <w:r>
+              <w:rPr>
+                <w:webHidden/>
+              </w:rPr>
+            </w:r>
+            <w:r>
+              <w:rPr>
+                <w:webHidden/>
+              </w:rPr>
+              <w:fldChar w:fldCharType="separate"/>
+            </w:r>
+            <w:r>
+              <w:rPr>
+                <w:webHidden/>
+              </w:rPr>
+              <w:t>7</w:t>
+            </w:r>
+            <w:r>
+              <w:rPr>
+                <w:webHidden/>
+              </w:rPr>
+              <w:fldChar w:fldCharType="end"/>
+            </w:r>
+          </w:hyperlink>
+        </w:p>
+        <w:p>
+          <w:pPr>
+            <w:pStyle w:val="TOC3"/>
+            <w:rPr>
+              <w:rFonts w:asciiTheme="minorHAnsi" w:eastAsiaTheme="minorEastAsia" w:hAnsiTheme="minorHAnsi" w:cstheme="minorBidi"/>
+              <w:bCs w:val="0"/>
+              <w:color w:val="auto"/>
+              <w:sz w:val="22"/>
+              <w:szCs w:val="22"/>
+              <w:bdr w:val="none" w:sz="0" w:space="0" w:color="auto"/>
+              <w:lang w:val="en-SI" w:eastAsia="en-SI"/>
+            </w:rPr>
+          </w:pPr>
+          <w:hyperlink w:anchor="_Toc105691947" w:history="1">
+            <w:r>
+              <w:rPr>
+                <w:rStyle w:val="Hyperlink"/>
+              </w:rPr>
+              <w:t>2.2.4.</w:t>
+            </w:r>
+            <w:r>
+              <w:rPr>
+                <w:rFonts w:asciiTheme="minorHAnsi" w:eastAsiaTheme="minorEastAsia" w:hAnsiTheme="minorHAnsi" w:cstheme="minorBidi"/>
+                <w:bCs w:val="0"/>
+                <w:color w:val="auto"/>
+                <w:sz w:val="22"/>
+                <w:szCs w:val="22"/>
+                <w:bdr w:val="none" w:sz="0" w:space="0" w:color="auto"/>
+                <w:lang w:val="en-SI" w:eastAsia="en-SI"/>
+              </w:rPr>
+              <w:tab/>
+            </w:r>
+            <w:r>
+              <w:rPr>
+                <w:rStyle w:val="Hyperlink"/>
+              </w:rPr>
+              <w:t>Trener neuspešno kreira izazov</w:t>
+            </w:r>
+            <w:r>
+              <w:rPr>
+                <w:webHidden/>
+              </w:rPr>
+              <w:tab/>
+            </w:r>
+            <w:r>
+              <w:rPr>
+                <w:webHidden/>
+              </w:rPr>
+              <w:fldChar w:fldCharType="begin"/>
+            </w:r>
+            <w:r>
+              <w:rPr>
+                <w:webHidden/>
+              </w:rPr>
+              <w:instrText xml:space="preserve"> PAGEREF _Toc105691947 \h </w:instrText>
+            </w:r>
+            <w:r>
+              <w:rPr>
+                <w:webHidden/>
+              </w:rPr>
+            </w:r>
+            <w:r>
+              <w:rPr>
+                <w:webHidden/>
+              </w:rPr>
+              <w:fldChar w:fldCharType="separate"/>
+            </w:r>
+            <w:r>
+              <w:rPr>
+                <w:webHidden/>
+              </w:rPr>
+              <w:t>7</w:t>
+            </w:r>
+            <w:r>
+              <w:rPr>
+                <w:webHidden/>
+              </w:rPr>
+              <w:fldChar w:fldCharType="end"/>
+            </w:r>
+          </w:hyperlink>
+        </w:p>
+        <w:p>
+          <w:pPr>
+            <w:pStyle w:val="TOC3"/>
+            <w:rPr>
+              <w:rFonts w:asciiTheme="minorHAnsi" w:eastAsiaTheme="minorEastAsia" w:hAnsiTheme="minorHAnsi" w:cstheme="minorBidi"/>
+              <w:bCs w:val="0"/>
+              <w:color w:val="auto"/>
+              <w:sz w:val="22"/>
+              <w:szCs w:val="22"/>
+              <w:bdr w:val="none" w:sz="0" w:space="0" w:color="auto"/>
+              <w:lang w:val="en-SI" w:eastAsia="en-SI"/>
+            </w:rPr>
+          </w:pPr>
+          <w:hyperlink w:anchor="_Toc105691948" w:history="1">
             <w:r>
               <w:rPr>
                 <w:rStyle w:val="Hyperlink"/>
                 <w:lang w:val="hr-HR"/>
               </w:rPr>
-              <w:t>šno kreira izazov zbog nepravilno unešenih podataka u teksualnom polju za poene</w:t>
-            </w:r>
-            <w:r>
-              <w:rPr>
-                <w:webHidden/>
+              <w:t>2.2.5.</w:t>
+            </w:r>
+            <w:r>
+              <w:rPr>
+                <w:rFonts w:asciiTheme="minorHAnsi" w:eastAsiaTheme="minorEastAsia" w:hAnsiTheme="minorHAnsi" w:cstheme="minorBidi"/>
+                <w:bCs w:val="0"/>
+                <w:color w:val="auto"/>
+                <w:sz w:val="22"/>
+                <w:szCs w:val="22"/>
+                <w:bdr w:val="none" w:sz="0" w:space="0" w:color="auto"/>
+                <w:lang w:val="en-SI" w:eastAsia="en-SI"/>
               </w:rPr>
               <w:tab/>
             </w:r>
             <w:r>
               <w:rPr>
+                <w:rStyle w:val="Hyperlink"/>
+              </w:rPr>
+              <w:t>Trener neuspe</w:t>
+            </w:r>
+            <w:r>
+              <w:rPr>
+                <w:rStyle w:val="Hyperlink"/>
+                <w:lang w:val="hr-HR"/>
+              </w:rPr>
+              <w:t>šno kreira izazov-nije izabrao tip izazova</w:t>
+            </w:r>
+            <w:r>
+              <w:rPr>
+                <w:webHidden/>
+              </w:rPr>
+              <w:tab/>
+            </w:r>
+            <w:r>
+              <w:rPr>
                 <w:webHidden/>
               </w:rPr>
               <w:fldChar w:fldCharType="begin"/>
@@ -2277,7 +2440,7 @@
               <w:rPr>
                 <w:webHidden/>
               </w:rPr>
-              <w:instrText xml:space="preserve"> PAGEREF _Toc99223137 \h </w:instrText>
+              <w:instrText xml:space="preserve"> PAGEREF _Toc105691948 \h </w:instrText>
             </w:r>
             <w:r>
               <w:rPr>
@@ -2294,7 +2457,576 @@
               <w:rPr>
                 <w:webHidden/>
               </w:rPr>
-              <w:t>5</w:t>
+              <w:t>7</w:t>
+            </w:r>
+            <w:r>
+              <w:rPr>
+                <w:webHidden/>
+              </w:rPr>
+              <w:fldChar w:fldCharType="end"/>
+            </w:r>
+          </w:hyperlink>
+        </w:p>
+        <w:p>
+          <w:pPr>
+            <w:pStyle w:val="TOC3"/>
+            <w:rPr>
+              <w:rFonts w:asciiTheme="minorHAnsi" w:eastAsiaTheme="minorEastAsia" w:hAnsiTheme="minorHAnsi" w:cstheme="minorBidi"/>
+              <w:bCs w:val="0"/>
+              <w:color w:val="auto"/>
+              <w:sz w:val="22"/>
+              <w:szCs w:val="22"/>
+              <w:bdr w:val="none" w:sz="0" w:space="0" w:color="auto"/>
+              <w:lang w:val="en-SI" w:eastAsia="en-SI"/>
+            </w:rPr>
+          </w:pPr>
+          <w:hyperlink w:anchor="_Toc105691949" w:history="1">
+            <w:r>
+              <w:rPr>
+                <w:rStyle w:val="Hyperlink"/>
+                <w:lang w:val="hr-HR"/>
+              </w:rPr>
+              <w:t>2.2.6.</w:t>
+            </w:r>
+            <w:r>
+              <w:rPr>
+                <w:rFonts w:asciiTheme="minorHAnsi" w:eastAsiaTheme="minorEastAsia" w:hAnsiTheme="minorHAnsi" w:cstheme="minorBidi"/>
+                <w:bCs w:val="0"/>
+                <w:color w:val="auto"/>
+                <w:sz w:val="22"/>
+                <w:szCs w:val="22"/>
+                <w:bdr w:val="none" w:sz="0" w:space="0" w:color="auto"/>
+                <w:lang w:val="en-SI" w:eastAsia="en-SI"/>
+              </w:rPr>
+              <w:tab/>
+            </w:r>
+            <w:r>
+              <w:rPr>
+                <w:rStyle w:val="Hyperlink"/>
+                <w:lang w:val="hr-HR"/>
+              </w:rPr>
+              <w:t>Trener neuspesno kreira izazov-nije izabrao nivo izazova</w:t>
+            </w:r>
+            <w:r>
+              <w:rPr>
+                <w:webHidden/>
+              </w:rPr>
+              <w:tab/>
+            </w:r>
+            <w:r>
+              <w:rPr>
+                <w:webHidden/>
+              </w:rPr>
+              <w:fldChar w:fldCharType="begin"/>
+            </w:r>
+            <w:r>
+              <w:rPr>
+                <w:webHidden/>
+              </w:rPr>
+              <w:instrText xml:space="preserve"> PAGEREF _Toc105691949 \h </w:instrText>
+            </w:r>
+            <w:r>
+              <w:rPr>
+                <w:webHidden/>
+              </w:rPr>
+            </w:r>
+            <w:r>
+              <w:rPr>
+                <w:webHidden/>
+              </w:rPr>
+              <w:fldChar w:fldCharType="separate"/>
+            </w:r>
+            <w:r>
+              <w:rPr>
+                <w:webHidden/>
+              </w:rPr>
+              <w:t>7</w:t>
+            </w:r>
+            <w:r>
+              <w:rPr>
+                <w:webHidden/>
+              </w:rPr>
+              <w:fldChar w:fldCharType="end"/>
+            </w:r>
+          </w:hyperlink>
+        </w:p>
+        <w:p>
+          <w:pPr>
+            <w:pStyle w:val="TOC3"/>
+            <w:rPr>
+              <w:rFonts w:asciiTheme="minorHAnsi" w:eastAsiaTheme="minorEastAsia" w:hAnsiTheme="minorHAnsi" w:cstheme="minorBidi"/>
+              <w:bCs w:val="0"/>
+              <w:color w:val="auto"/>
+              <w:sz w:val="22"/>
+              <w:szCs w:val="22"/>
+              <w:bdr w:val="none" w:sz="0" w:space="0" w:color="auto"/>
+              <w:lang w:val="en-SI" w:eastAsia="en-SI"/>
+            </w:rPr>
+          </w:pPr>
+          <w:hyperlink w:anchor="_Toc105691950" w:history="1">
+            <w:r>
+              <w:rPr>
+                <w:rStyle w:val="Hyperlink"/>
+              </w:rPr>
+              <w:t>2.2.7.</w:t>
+            </w:r>
+            <w:r>
+              <w:rPr>
+                <w:rFonts w:asciiTheme="minorHAnsi" w:eastAsiaTheme="minorEastAsia" w:hAnsiTheme="minorHAnsi" w:cstheme="minorBidi"/>
+                <w:bCs w:val="0"/>
+                <w:color w:val="auto"/>
+                <w:sz w:val="22"/>
+                <w:szCs w:val="22"/>
+                <w:bdr w:val="none" w:sz="0" w:space="0" w:color="auto"/>
+                <w:lang w:val="en-SI" w:eastAsia="en-SI"/>
+              </w:rPr>
+              <w:tab/>
+            </w:r>
+            <w:r>
+              <w:rPr>
+                <w:rStyle w:val="Hyperlink"/>
+              </w:rPr>
+              <w:t>Trener neuspesno kreira izazov-nije uneo ime izazova</w:t>
+            </w:r>
+            <w:r>
+              <w:rPr>
+                <w:webHidden/>
+              </w:rPr>
+              <w:tab/>
+            </w:r>
+            <w:r>
+              <w:rPr>
+                <w:webHidden/>
+              </w:rPr>
+              <w:fldChar w:fldCharType="begin"/>
+            </w:r>
+            <w:r>
+              <w:rPr>
+                <w:webHidden/>
+              </w:rPr>
+              <w:instrText xml:space="preserve"> PAGEREF _Toc105691950 \h </w:instrText>
+            </w:r>
+            <w:r>
+              <w:rPr>
+                <w:webHidden/>
+              </w:rPr>
+            </w:r>
+            <w:r>
+              <w:rPr>
+                <w:webHidden/>
+              </w:rPr>
+              <w:fldChar w:fldCharType="separate"/>
+            </w:r>
+            <w:r>
+              <w:rPr>
+                <w:webHidden/>
+              </w:rPr>
+              <w:t>7</w:t>
+            </w:r>
+            <w:r>
+              <w:rPr>
+                <w:webHidden/>
+              </w:rPr>
+              <w:fldChar w:fldCharType="end"/>
+            </w:r>
+          </w:hyperlink>
+        </w:p>
+        <w:p>
+          <w:pPr>
+            <w:pStyle w:val="TOC3"/>
+            <w:rPr>
+              <w:rFonts w:asciiTheme="minorHAnsi" w:eastAsiaTheme="minorEastAsia" w:hAnsiTheme="minorHAnsi" w:cstheme="minorBidi"/>
+              <w:bCs w:val="0"/>
+              <w:color w:val="auto"/>
+              <w:sz w:val="22"/>
+              <w:szCs w:val="22"/>
+              <w:bdr w:val="none" w:sz="0" w:space="0" w:color="auto"/>
+              <w:lang w:val="en-SI" w:eastAsia="en-SI"/>
+            </w:rPr>
+          </w:pPr>
+          <w:hyperlink w:anchor="_Toc105691951" w:history="1">
+            <w:r>
+              <w:rPr>
+                <w:rStyle w:val="Hyperlink"/>
+              </w:rPr>
+              <w:t>2.2.8.</w:t>
+            </w:r>
+            <w:r>
+              <w:rPr>
+                <w:rFonts w:asciiTheme="minorHAnsi" w:eastAsiaTheme="minorEastAsia" w:hAnsiTheme="minorHAnsi" w:cstheme="minorBidi"/>
+                <w:bCs w:val="0"/>
+                <w:color w:val="auto"/>
+                <w:sz w:val="22"/>
+                <w:szCs w:val="22"/>
+                <w:bdr w:val="none" w:sz="0" w:space="0" w:color="auto"/>
+                <w:lang w:val="en-SI" w:eastAsia="en-SI"/>
+              </w:rPr>
+              <w:tab/>
+            </w:r>
+            <w:r>
+              <w:rPr>
+                <w:rStyle w:val="Hyperlink"/>
+              </w:rPr>
+              <w:t>Trener neuspesno kreira izazov-nije uneo opis</w:t>
+            </w:r>
+            <w:r>
+              <w:rPr>
+                <w:webHidden/>
+              </w:rPr>
+              <w:tab/>
+            </w:r>
+            <w:r>
+              <w:rPr>
+                <w:webHidden/>
+              </w:rPr>
+              <w:fldChar w:fldCharType="begin"/>
+            </w:r>
+            <w:r>
+              <w:rPr>
+                <w:webHidden/>
+              </w:rPr>
+              <w:instrText xml:space="preserve"> PAGEREF _Toc105691951 \h </w:instrText>
+            </w:r>
+            <w:r>
+              <w:rPr>
+                <w:webHidden/>
+              </w:rPr>
+            </w:r>
+            <w:r>
+              <w:rPr>
+                <w:webHidden/>
+              </w:rPr>
+              <w:fldChar w:fldCharType="separate"/>
+            </w:r>
+            <w:r>
+              <w:rPr>
+                <w:webHidden/>
+              </w:rPr>
+              <w:t>8</w:t>
+            </w:r>
+            <w:r>
+              <w:rPr>
+                <w:webHidden/>
+              </w:rPr>
+              <w:fldChar w:fldCharType="end"/>
+            </w:r>
+          </w:hyperlink>
+        </w:p>
+        <w:p>
+          <w:pPr>
+            <w:pStyle w:val="TOC3"/>
+            <w:rPr>
+              <w:rFonts w:asciiTheme="minorHAnsi" w:eastAsiaTheme="minorEastAsia" w:hAnsiTheme="minorHAnsi" w:cstheme="minorBidi"/>
+              <w:bCs w:val="0"/>
+              <w:color w:val="auto"/>
+              <w:sz w:val="22"/>
+              <w:szCs w:val="22"/>
+              <w:bdr w:val="none" w:sz="0" w:space="0" w:color="auto"/>
+              <w:lang w:val="en-SI" w:eastAsia="en-SI"/>
+            </w:rPr>
+          </w:pPr>
+          <w:hyperlink w:anchor="_Toc105691952" w:history="1">
+            <w:r>
+              <w:rPr>
+                <w:rStyle w:val="Hyperlink"/>
+              </w:rPr>
+              <w:t>2.2.9.</w:t>
+            </w:r>
+            <w:r>
+              <w:rPr>
+                <w:rFonts w:asciiTheme="minorHAnsi" w:eastAsiaTheme="minorEastAsia" w:hAnsiTheme="minorHAnsi" w:cstheme="minorBidi"/>
+                <w:bCs w:val="0"/>
+                <w:color w:val="auto"/>
+                <w:sz w:val="22"/>
+                <w:szCs w:val="22"/>
+                <w:bdr w:val="none" w:sz="0" w:space="0" w:color="auto"/>
+                <w:lang w:val="en-SI" w:eastAsia="en-SI"/>
+              </w:rPr>
+              <w:tab/>
+            </w:r>
+            <w:r>
+              <w:rPr>
+                <w:rStyle w:val="Hyperlink"/>
+              </w:rPr>
+              <w:t>Trener neuspesno kreira izazov-nije uneotrajanje izazova</w:t>
+            </w:r>
+            <w:r>
+              <w:rPr>
+                <w:webHidden/>
+              </w:rPr>
+              <w:tab/>
+            </w:r>
+            <w:r>
+              <w:rPr>
+                <w:webHidden/>
+              </w:rPr>
+              <w:fldChar w:fldCharType="begin"/>
+            </w:r>
+            <w:r>
+              <w:rPr>
+                <w:webHidden/>
+              </w:rPr>
+              <w:instrText xml:space="preserve"> PAGEREF _Toc105691952 \h </w:instrText>
+            </w:r>
+            <w:r>
+              <w:rPr>
+                <w:webHidden/>
+              </w:rPr>
+            </w:r>
+            <w:r>
+              <w:rPr>
+                <w:webHidden/>
+              </w:rPr>
+              <w:fldChar w:fldCharType="separate"/>
+            </w:r>
+            <w:r>
+              <w:rPr>
+                <w:webHidden/>
+              </w:rPr>
+              <w:t>8</w:t>
+            </w:r>
+            <w:r>
+              <w:rPr>
+                <w:webHidden/>
+              </w:rPr>
+              <w:fldChar w:fldCharType="end"/>
+            </w:r>
+          </w:hyperlink>
+        </w:p>
+        <w:p>
+          <w:pPr>
+            <w:pStyle w:val="TOC3"/>
+            <w:rPr>
+              <w:rFonts w:asciiTheme="minorHAnsi" w:eastAsiaTheme="minorEastAsia" w:hAnsiTheme="minorHAnsi" w:cstheme="minorBidi"/>
+              <w:bCs w:val="0"/>
+              <w:color w:val="auto"/>
+              <w:sz w:val="22"/>
+              <w:szCs w:val="22"/>
+              <w:bdr w:val="none" w:sz="0" w:space="0" w:color="auto"/>
+              <w:lang w:val="en-SI" w:eastAsia="en-SI"/>
+            </w:rPr>
+          </w:pPr>
+          <w:hyperlink w:anchor="_Toc105691953" w:history="1">
+            <w:r>
+              <w:rPr>
+                <w:rStyle w:val="Hyperlink"/>
+              </w:rPr>
+              <w:t>2.2.10.</w:t>
+            </w:r>
+            <w:r>
+              <w:rPr>
+                <w:rFonts w:asciiTheme="minorHAnsi" w:eastAsiaTheme="minorEastAsia" w:hAnsiTheme="minorHAnsi" w:cstheme="minorBidi"/>
+                <w:bCs w:val="0"/>
+                <w:color w:val="auto"/>
+                <w:sz w:val="22"/>
+                <w:szCs w:val="22"/>
+                <w:bdr w:val="none" w:sz="0" w:space="0" w:color="auto"/>
+                <w:lang w:val="en-SI" w:eastAsia="en-SI"/>
+              </w:rPr>
+              <w:tab/>
+            </w:r>
+            <w:r>
+              <w:rPr>
+                <w:rStyle w:val="Hyperlink"/>
+              </w:rPr>
+              <w:t>Trener neuspesno kreira ‘water based’ izazov-nije adekvatno uneo kolicinu mililitara</w:t>
+            </w:r>
+            <w:r>
+              <w:rPr>
+                <w:webHidden/>
+              </w:rPr>
+              <w:tab/>
+            </w:r>
+            <w:r>
+              <w:rPr>
+                <w:webHidden/>
+              </w:rPr>
+              <w:fldChar w:fldCharType="begin"/>
+            </w:r>
+            <w:r>
+              <w:rPr>
+                <w:webHidden/>
+              </w:rPr>
+              <w:instrText xml:space="preserve"> PAGEREF _Toc105691953 \h </w:instrText>
+            </w:r>
+            <w:r>
+              <w:rPr>
+                <w:webHidden/>
+              </w:rPr>
+            </w:r>
+            <w:r>
+              <w:rPr>
+                <w:webHidden/>
+              </w:rPr>
+              <w:fldChar w:fldCharType="separate"/>
+            </w:r>
+            <w:r>
+              <w:rPr>
+                <w:webHidden/>
+              </w:rPr>
+              <w:t>8</w:t>
+            </w:r>
+            <w:r>
+              <w:rPr>
+                <w:webHidden/>
+              </w:rPr>
+              <w:fldChar w:fldCharType="end"/>
+            </w:r>
+          </w:hyperlink>
+        </w:p>
+        <w:p>
+          <w:pPr>
+            <w:pStyle w:val="TOC3"/>
+            <w:rPr>
+              <w:rFonts w:asciiTheme="minorHAnsi" w:eastAsiaTheme="minorEastAsia" w:hAnsiTheme="minorHAnsi" w:cstheme="minorBidi"/>
+              <w:bCs w:val="0"/>
+              <w:color w:val="auto"/>
+              <w:sz w:val="22"/>
+              <w:szCs w:val="22"/>
+              <w:bdr w:val="none" w:sz="0" w:space="0" w:color="auto"/>
+              <w:lang w:val="en-SI" w:eastAsia="en-SI"/>
+            </w:rPr>
+          </w:pPr>
+          <w:hyperlink w:anchor="_Toc105691954" w:history="1">
+            <w:r>
+              <w:rPr>
+                <w:rStyle w:val="Hyperlink"/>
+              </w:rPr>
+              <w:t>2.2.11.</w:t>
+            </w:r>
+            <w:r>
+              <w:rPr>
+                <w:rFonts w:asciiTheme="minorHAnsi" w:eastAsiaTheme="minorEastAsia" w:hAnsiTheme="minorHAnsi" w:cstheme="minorBidi"/>
+                <w:bCs w:val="0"/>
+                <w:color w:val="auto"/>
+                <w:sz w:val="22"/>
+                <w:szCs w:val="22"/>
+                <w:bdr w:val="none" w:sz="0" w:space="0" w:color="auto"/>
+                <w:lang w:val="en-SI" w:eastAsia="en-SI"/>
+              </w:rPr>
+              <w:tab/>
+            </w:r>
+            <w:r>
+              <w:rPr>
+                <w:rStyle w:val="Hyperlink"/>
+              </w:rPr>
+              <w:t>Trener neuspesno kreira ‘food based’ izazov-nije adekvatno uneo kolicinu kalorija</w:t>
+            </w:r>
+            <w:r>
+              <w:rPr>
+                <w:webHidden/>
+              </w:rPr>
+              <w:tab/>
+            </w:r>
+            <w:r>
+              <w:rPr>
+                <w:webHidden/>
+              </w:rPr>
+              <w:fldChar w:fldCharType="begin"/>
+            </w:r>
+            <w:r>
+              <w:rPr>
+                <w:webHidden/>
+              </w:rPr>
+              <w:instrText xml:space="preserve"> PAGEREF _Toc105691954 \h </w:instrText>
+            </w:r>
+            <w:r>
+              <w:rPr>
+                <w:webHidden/>
+              </w:rPr>
+            </w:r>
+            <w:r>
+              <w:rPr>
+                <w:webHidden/>
+              </w:rPr>
+              <w:fldChar w:fldCharType="separate"/>
+            </w:r>
+            <w:r>
+              <w:rPr>
+                <w:webHidden/>
+              </w:rPr>
+              <w:t>8</w:t>
+            </w:r>
+            <w:r>
+              <w:rPr>
+                <w:webHidden/>
+              </w:rPr>
+              <w:fldChar w:fldCharType="end"/>
+            </w:r>
+          </w:hyperlink>
+        </w:p>
+        <w:p>
+          <w:pPr>
+            <w:pStyle w:val="TOC3"/>
+            <w:rPr>
+              <w:rFonts w:asciiTheme="minorHAnsi" w:eastAsiaTheme="minorEastAsia" w:hAnsiTheme="minorHAnsi" w:cstheme="minorBidi"/>
+              <w:bCs w:val="0"/>
+              <w:color w:val="auto"/>
+              <w:sz w:val="22"/>
+              <w:szCs w:val="22"/>
+              <w:bdr w:val="none" w:sz="0" w:space="0" w:color="auto"/>
+              <w:lang w:val="en-SI" w:eastAsia="en-SI"/>
+            </w:rPr>
+          </w:pPr>
+          <w:hyperlink w:anchor="_Toc105691955" w:history="1">
+            <w:r>
+              <w:rPr>
+                <w:rStyle w:val="Hyperlink"/>
+              </w:rPr>
+              <w:t>2.2.12.</w:t>
+            </w:r>
+            <w:r>
+              <w:rPr>
+                <w:rFonts w:asciiTheme="minorHAnsi" w:eastAsiaTheme="minorEastAsia" w:hAnsiTheme="minorHAnsi" w:cstheme="minorBidi"/>
+                <w:bCs w:val="0"/>
+                <w:color w:val="auto"/>
+                <w:sz w:val="22"/>
+                <w:szCs w:val="22"/>
+                <w:bdr w:val="none" w:sz="0" w:space="0" w:color="auto"/>
+                <w:lang w:val="en-SI" w:eastAsia="en-SI"/>
+              </w:rPr>
+              <w:tab/>
+            </w:r>
+            <w:r>
+              <w:rPr>
+                <w:rStyle w:val="Hyperlink"/>
+              </w:rPr>
+              <w:t>Trener neuspesno kreira ‘train based’ izazov-nije adekvatno uneo vreme treniranja</w:t>
+            </w:r>
+            <w:r>
+              <w:rPr>
+                <w:webHidden/>
+              </w:rPr>
+              <w:tab/>
+            </w:r>
+            <w:r>
+              <w:rPr>
+                <w:webHidden/>
+              </w:rPr>
+              <w:fldChar w:fldCharType="begin"/>
+            </w:r>
+            <w:r>
+              <w:rPr>
+                <w:webHidden/>
+              </w:rPr>
+              <w:instrText xml:space="preserve"> PAGEREF _Toc105691955 \h </w:instrText>
+            </w:r>
+            <w:r>
+              <w:rPr>
+                <w:webHidden/>
+              </w:rPr>
+            </w:r>
+            <w:r>
+              <w:rPr>
+                <w:webHidden/>
+              </w:rPr>
+              <w:fldChar w:fldCharType="separate"/>
+            </w:r>
+            <w:r>
+              <w:rPr>
+                <w:webHidden/>
+              </w:rPr>
+              <w:t>8</w:t>
             </w:r>
             <w:r>
               <w:rPr>
@@ -2316,10 +3048,10 @@
               <w:noProof/>
               <w:color w:val="auto"/>
               <w:sz w:val="22"/>
-              <w:lang w:val="en-US" w:eastAsia="en-US"/>
+              <w:lang w:val="en-SI" w:eastAsia="en-SI"/>
             </w:rPr>
           </w:pPr>
-          <w:hyperlink w:anchor="_Toc99223138" w:history="1">
+          <w:hyperlink w:anchor="_Toc105691956" w:history="1">
             <w:r>
               <w:rPr>
                 <w:rStyle w:val="Hyperlink"/>
@@ -2335,7 +3067,7 @@
                 <w:noProof/>
                 <w:color w:val="auto"/>
                 <w:sz w:val="22"/>
-                <w:lang w:val="en-US" w:eastAsia="en-US"/>
+                <w:lang w:val="en-SI" w:eastAsia="en-SI"/>
               </w:rPr>
               <w:tab/>
             </w:r>
@@ -2365,7 +3097,7 @@
                 <w:noProof/>
                 <w:webHidden/>
               </w:rPr>
-              <w:instrText xml:space="preserve"> PAGEREF _Toc99223138 \h </w:instrText>
+              <w:instrText xml:space="preserve"> PAGEREF _Toc105691956 \h </w:instrText>
             </w:r>
             <w:r>
               <w:rPr>
@@ -2385,7 +3117,7 @@
                 <w:noProof/>
                 <w:webHidden/>
               </w:rPr>
-              <w:t>6</w:t>
+              <w:t>9</w:t>
             </w:r>
             <w:r>
               <w:rPr>
@@ -2408,10 +3140,10 @@
               <w:noProof/>
               <w:color w:val="auto"/>
               <w:sz w:val="22"/>
-              <w:lang w:val="en-US" w:eastAsia="en-US"/>
+              <w:lang w:val="en-SI" w:eastAsia="en-SI"/>
             </w:rPr>
           </w:pPr>
-          <w:hyperlink w:anchor="_Toc99223139" w:history="1">
+          <w:hyperlink w:anchor="_Toc105691957" w:history="1">
             <w:r>
               <w:rPr>
                 <w:rStyle w:val="Hyperlink"/>
@@ -2427,7 +3159,7 @@
                 <w:noProof/>
                 <w:color w:val="auto"/>
                 <w:sz w:val="22"/>
-                <w:lang w:val="en-US" w:eastAsia="en-US"/>
+                <w:lang w:val="en-SI" w:eastAsia="en-SI"/>
               </w:rPr>
               <w:tab/>
             </w:r>
@@ -2457,7 +3189,7 @@
                 <w:noProof/>
                 <w:webHidden/>
               </w:rPr>
-              <w:instrText xml:space="preserve"> PAGEREF _Toc99223139 \h </w:instrText>
+              <w:instrText xml:space="preserve"> PAGEREF _Toc105691957 \h </w:instrText>
             </w:r>
             <w:r>
               <w:rPr>
@@ -2477,7 +3209,7 @@
                 <w:noProof/>
                 <w:webHidden/>
               </w:rPr>
-              <w:t>6</w:t>
+              <w:t>9</w:t>
             </w:r>
             <w:r>
               <w:rPr>
@@ -2500,10 +3232,10 @@
               <w:noProof/>
               <w:color w:val="auto"/>
               <w:sz w:val="22"/>
-              <w:lang w:val="en-US" w:eastAsia="en-US"/>
+              <w:lang w:val="en-SI" w:eastAsia="en-SI"/>
             </w:rPr>
           </w:pPr>
-          <w:hyperlink w:anchor="_Toc99223140" w:history="1">
+          <w:hyperlink w:anchor="_Toc105691958" w:history="1">
             <w:r>
               <w:rPr>
                 <w:rStyle w:val="Hyperlink"/>
@@ -2519,7 +3251,7 @@
                 <w:noProof/>
                 <w:color w:val="auto"/>
                 <w:sz w:val="22"/>
-                <w:lang w:val="en-US" w:eastAsia="en-US"/>
+                <w:lang w:val="en-SI" w:eastAsia="en-SI"/>
               </w:rPr>
               <w:tab/>
             </w:r>
@@ -2549,7 +3281,7 @@
                 <w:noProof/>
                 <w:webHidden/>
               </w:rPr>
-              <w:instrText xml:space="preserve"> PAGEREF _Toc99223140 \h </w:instrText>
+              <w:instrText xml:space="preserve"> PAGEREF _Toc105691958 \h </w:instrText>
             </w:r>
             <w:r>
               <w:rPr>
@@ -2569,7 +3301,7 @@
                 <w:noProof/>
                 <w:webHidden/>
               </w:rPr>
-              <w:t>6</w:t>
+              <w:t>9</w:t>
             </w:r>
             <w:r>
               <w:rPr>
@@ -2582,6 +3314,7 @@
         </w:p>
         <w:p>
           <w:r>
+            <w:lastRenderedPageBreak/>
             <w:fldChar w:fldCharType="end"/>
           </w:r>
         </w:p>
@@ -2714,7 +3447,6 @@
         <w:rPr>
           <w:sz w:val="22"/>
         </w:rPr>
-        <w:lastRenderedPageBreak/>
         <w:t xml:space="preserve"> </w:t>
       </w:r>
     </w:p>
@@ -2723,7 +3455,7 @@
         <w:pStyle w:val="Heading1"/>
         <w:ind w:left="345" w:hanging="360"/>
       </w:pPr>
-      <w:bookmarkStart w:id="1" w:name="_Toc99223127"/>
+      <w:bookmarkStart w:id="1" w:name="_Toc105691936"/>
       <w:r>
         <w:t>Uvod</w:t>
       </w:r>
@@ -2737,12 +3469,12 @@
         <w:pStyle w:val="Heading2"/>
         <w:ind w:left="1265" w:hanging="560"/>
       </w:pPr>
-      <w:bookmarkStart w:id="2" w:name="_Toc99223128"/>
-      <w:bookmarkStart w:id="3" w:name="_Hlk99045575"/>
+      <w:bookmarkStart w:id="2" w:name="_Hlk99045575"/>
+      <w:bookmarkStart w:id="3" w:name="_Toc105691937"/>
       <w:r>
         <w:t>Rezime</w:t>
       </w:r>
-      <w:bookmarkEnd w:id="2"/>
+      <w:bookmarkEnd w:id="3"/>
       <w:r>
         <w:t xml:space="preserve"> </w:t>
       </w:r>
@@ -2791,7 +3523,7 @@
         <w:pStyle w:val="Heading2"/>
         <w:ind w:left="1265" w:hanging="560"/>
       </w:pPr>
-      <w:bookmarkStart w:id="4" w:name="_Toc99223129"/>
+      <w:bookmarkStart w:id="4" w:name="_Toc105691938"/>
       <w:r>
         <w:t>Namena dokumenta i ciljne grupe</w:t>
       </w:r>
@@ -2807,13 +3539,13 @@
       <w:r>
         <w:t>Dokument će koristiti svi članovi projektnog tima u razvoju projekta i testiranju, a može se koristiti i pri pisanju uputstva za upotrebu.</w:t>
       </w:r>
-      <w:bookmarkEnd w:id="3"/>
+      <w:bookmarkEnd w:id="2"/>
     </w:p>
     <w:p>
       <w:pPr>
         <w:pStyle w:val="Heading2"/>
       </w:pPr>
-      <w:bookmarkStart w:id="5" w:name="_Toc99223130"/>
+      <w:bookmarkStart w:id="5" w:name="_Toc105691939"/>
       <w:r>
         <w:t>Reference</w:t>
       </w:r>
@@ -2871,7 +3603,7 @@
       <w:pPr>
         <w:pStyle w:val="Heading2"/>
       </w:pPr>
-      <w:bookmarkStart w:id="6" w:name="_Toc99223131"/>
+      <w:bookmarkStart w:id="6" w:name="_Toc105691940"/>
       <w:r>
         <w:t>Otvorena pitanja</w:t>
       </w:r>
@@ -2931,6 +3663,7 @@
                 <w:b/>
                 <w:sz w:val="24"/>
               </w:rPr>
+              <w:lastRenderedPageBreak/>
               <w:t>REDNI BROJ</w:t>
             </w:r>
           </w:p>
@@ -3420,7 +4153,7 @@
         <w:pStyle w:val="Heading1"/>
         <w:ind w:left="385" w:hanging="400"/>
       </w:pPr>
-      <w:bookmarkStart w:id="7" w:name="_Toc99223132"/>
+      <w:bookmarkStart w:id="7" w:name="_Toc105691941"/>
       <w:r>
         <w:t xml:space="preserve">Scenario </w:t>
       </w:r>
@@ -3440,7 +4173,7 @@
         <w:pStyle w:val="Heading2"/>
         <w:ind w:left="1265" w:hanging="560"/>
       </w:pPr>
-      <w:bookmarkStart w:id="8" w:name="_Toc99223133"/>
+      <w:bookmarkStart w:id="8" w:name="_Toc105691942"/>
       <w:r>
         <w:t>Kratak opis</w:t>
       </w:r>
@@ -3473,7 +4206,7 @@
       <w:pPr>
         <w:pStyle w:val="Heading2"/>
       </w:pPr>
-      <w:bookmarkStart w:id="9" w:name="_Toc99223134"/>
+      <w:bookmarkStart w:id="9" w:name="_Toc105691943"/>
       <w:r>
         <w:t>Tok događaja</w:t>
       </w:r>
@@ -3483,8 +4216,8 @@
       <w:pPr>
         <w:pStyle w:val="Heading3"/>
       </w:pPr>
-      <w:bookmarkStart w:id="10" w:name="_Toc99223135"/>
-      <w:bookmarkStart w:id="11" w:name="_Hlk99125600"/>
+      <w:bookmarkStart w:id="10" w:name="_Hlk99125600"/>
+      <w:bookmarkStart w:id="11" w:name="_Toc105691944"/>
       <w:r>
         <w:t xml:space="preserve">Trener uspešno </w:t>
       </w:r>
@@ -3492,11 +4225,14 @@
         <w:t>kreira</w:t>
       </w:r>
       <w:r>
+        <w:t xml:space="preserve"> ‘water based’</w:t>
+      </w:r>
+      <w:r>
         <w:t xml:space="preserve"> izazov</w:t>
       </w:r>
-      <w:bookmarkEnd w:id="10"/>
-    </w:p>
-    <w:bookmarkEnd w:id="11"/>
+      <w:bookmarkEnd w:id="11"/>
+    </w:p>
+    <w:bookmarkEnd w:id="10"/>
     <w:p>
       <w:pPr>
         <w:pStyle w:val="ListParagraph"/>
@@ -3596,13 +4332,13 @@
         <w:t>ž</w:t>
       </w:r>
       <w:r>
-        <w:t>eli da postavi iz padaju</w:t>
-      </w:r>
-      <w:r>
-        <w:t>ć</w:t>
-      </w:r>
-      <w:r>
-        <w:t>e liste.</w:t>
+        <w:t xml:space="preserve">eli da postavi </w:t>
+      </w:r>
+      <w:r>
+        <w:t>klikom na dugme ‘water’</w:t>
+      </w:r>
+      <w:r>
+        <w:t>.</w:t>
       </w:r>
     </w:p>
     <w:p>
@@ -3615,25 +4351,7 @@
         <w:ind w:left="2410" w:hanging="283"/>
       </w:pPr>
       <w:r>
-        <w:t>Trener obele</w:t>
-      </w:r>
-      <w:r>
-        <w:t>ž</w:t>
-      </w:r>
-      <w:r>
-        <w:t>ava te</w:t>
-      </w:r>
-      <w:r>
-        <w:t>ž</w:t>
-      </w:r>
-      <w:r>
-        <w:t>inu izazova odabirom jednog od radio dugmi</w:t>
-      </w:r>
-      <w:r>
-        <w:t>ć</w:t>
-      </w:r>
-      <w:r>
-        <w:t>a.</w:t>
+        <w:t>Trener popunjava input polje koje se pojavilo, brojem mililitara vode.</w:t>
       </w:r>
     </w:p>
     <w:p>
@@ -3646,10 +4364,25 @@
         <w:ind w:left="2410" w:hanging="283"/>
       </w:pPr>
       <w:r>
-        <w:t>Trener unosi u tekstualno polje broj poena koji taj izazov nosi</w:t>
-      </w:r>
-      <w:r>
-        <w:t>.</w:t>
+        <w:t>Trener obele</w:t>
+      </w:r>
+      <w:r>
+        <w:t>ž</w:t>
+      </w:r>
+      <w:r>
+        <w:t>ava te</w:t>
+      </w:r>
+      <w:r>
+        <w:t>ž</w:t>
+      </w:r>
+      <w:r>
+        <w:t>inu izazova odabirom jednog od radio dugmi</w:t>
+      </w:r>
+      <w:r>
+        <w:t>ć</w:t>
+      </w:r>
+      <w:r>
+        <w:t>a.</w:t>
       </w:r>
     </w:p>
     <w:p>
@@ -3662,7 +4395,13 @@
         <w:ind w:left="2410" w:hanging="283"/>
       </w:pPr>
       <w:r>
-        <w:t>Trener unosi naziv izazova.</w:t>
+        <w:t xml:space="preserve">Trener </w:t>
+      </w:r>
+      <w:r>
+        <w:t>odredjuje broj poena pomeranjem slajdera na zeljeni broj poena</w:t>
+      </w:r>
+      <w:r>
+        <w:t>.</w:t>
       </w:r>
     </w:p>
     <w:p>
@@ -3675,22 +4414,7 @@
         <w:ind w:left="2410" w:hanging="283"/>
       </w:pPr>
       <w:r>
-        <w:t>Trener ispisuje opis izazova u tekstuanom polju</w:t>
-      </w:r>
-      <w:r>
-        <w:t>.</w:t>
-      </w:r>
-      <w:r>
-        <w:t xml:space="preserve"> </w:t>
-      </w:r>
-      <w:r>
-        <w:t>O</w:t>
-      </w:r>
-      <w:r>
-        <w:t>pis izazova specificira detalje izazova</w:t>
-      </w:r>
-      <w:r>
-        <w:t>.</w:t>
+        <w:t>Trener unosi naziv izazova.</w:t>
       </w:r>
     </w:p>
     <w:p>
@@ -3703,6 +4427,47 @@
         <w:ind w:left="2410" w:hanging="283"/>
       </w:pPr>
       <w:r>
+        <w:t>Trener ispisuje opis izazova u tekstuanom polju</w:t>
+      </w:r>
+      <w:r>
+        <w:t>.</w:t>
+      </w:r>
+      <w:r>
+        <w:t xml:space="preserve"> </w:t>
+      </w:r>
+      <w:r>
+        <w:t>O</w:t>
+      </w:r>
+      <w:r>
+        <w:t>pis izazova specificira detalje izazova</w:t>
+      </w:r>
+      <w:r>
+        <w:t>.</w:t>
+      </w:r>
+    </w:p>
+    <w:p>
+      <w:pPr>
+        <w:pStyle w:val="ListParagraph"/>
+        <w:numPr>
+          <w:ilvl w:val="0"/>
+          <w:numId w:val="3"/>
+        </w:numPr>
+        <w:ind w:left="2410" w:hanging="283"/>
+      </w:pPr>
+      <w:r>
+        <w:t>Trener popunjava input polje koje se odnosi na duzinu trajanja izazova.</w:t>
+      </w:r>
+    </w:p>
+    <w:p>
+      <w:pPr>
+        <w:pStyle w:val="ListParagraph"/>
+        <w:numPr>
+          <w:ilvl w:val="0"/>
+          <w:numId w:val="3"/>
+        </w:numPr>
+        <w:ind w:left="2410" w:hanging="283"/>
+      </w:pPr>
+      <w:r>
         <w:t xml:space="preserve">Nakon </w:t>
       </w:r>
       <w:r>
@@ -3726,22 +4491,42 @@
       <w:r>
         <w:t>e se novi izazov.</w:t>
       </w:r>
+      <w:r>
+        <w:t xml:space="preserve"> Njemu iskace obavestenje pored tog dugmeta da je izazov dodat.</w:t>
+      </w:r>
+    </w:p>
+    <w:p>
+      <w:pPr>
+        <w:spacing w:after="160" w:line="259" w:lineRule="auto"/>
+        <w:ind w:left="0" w:firstLine="0"/>
+        <w:jc w:val="left"/>
+      </w:pPr>
+      <w:r>
+        <w:br w:type="page"/>
+      </w:r>
     </w:p>
     <w:p>
       <w:pPr>
         <w:pStyle w:val="Heading3"/>
       </w:pPr>
-      <w:bookmarkStart w:id="12" w:name="_Toc99223136"/>
-      <w:r>
-        <w:t>Trener neuspe</w:t>
-      </w:r>
-      <w:r>
-        <w:t>š</w:t>
-      </w:r>
-      <w:r>
-        <w:t>no kreira izazov</w:t>
+      <w:bookmarkStart w:id="12" w:name="_Toc105691945"/>
+      <w:r>
+        <w:lastRenderedPageBreak/>
+        <w:t>Trener uspešno kreira ‘</w:t>
+      </w:r>
+      <w:r>
+        <w:t>food</w:t>
+      </w:r>
+      <w:r>
+        <w:t xml:space="preserve"> based’</w:t>
+      </w:r>
+      <w:r>
+        <w:t xml:space="preserve"> izazov</w:t>
       </w:r>
       <w:bookmarkEnd w:id="12"/>
+      <w:r>
+        <w:t xml:space="preserve"> </w:t>
+      </w:r>
     </w:p>
     <w:p>
       <w:pPr>
@@ -3755,16 +4540,10 @@
         <w:t xml:space="preserve">Koraci 1 – </w:t>
       </w:r>
       <w:r>
-        <w:t>7</w:t>
-      </w:r>
-      <w:r>
-        <w:t xml:space="preserve"> su isti kao u slu</w:t>
-      </w:r>
-      <w:r>
-        <w:t>č</w:t>
-      </w:r>
-      <w:r>
-        <w:t>aju 2.2.1.</w:t>
+        <w:t>2</w:t>
+      </w:r>
+      <w:r>
+        <w:t xml:space="preserve"> su isti kao u slučaju 2.2.1.</w:t>
       </w:r>
     </w:p>
     <w:p>
@@ -3776,6 +4555,179 @@
         </w:numPr>
       </w:pPr>
       <w:r>
+        <w:t>Trener bira tip izazova koji želi da postavi klikom na dugme ‘</w:t>
+      </w:r>
+      <w:r>
+        <w:t>food</w:t>
+      </w:r>
+      <w:r>
+        <w:t>’.</w:t>
+      </w:r>
+    </w:p>
+    <w:p>
+      <w:pPr>
+        <w:pStyle w:val="ListParagraph"/>
+        <w:numPr>
+          <w:ilvl w:val="0"/>
+          <w:numId w:val="5"/>
+        </w:numPr>
+      </w:pPr>
+      <w:r>
+        <w:t xml:space="preserve">Trener popunjava input polje koje se pojavilo, brojem </w:t>
+      </w:r>
+      <w:r>
+        <w:t>kalorija</w:t>
+      </w:r>
+      <w:r>
+        <w:t>.</w:t>
+      </w:r>
+    </w:p>
+    <w:p>
+      <w:pPr>
+        <w:pStyle w:val="ListParagraph"/>
+        <w:numPr>
+          <w:ilvl w:val="0"/>
+          <w:numId w:val="5"/>
+        </w:numPr>
+      </w:pPr>
+      <w:r>
+        <w:t>Koraci 5-10 su isti kao u slucaju 2.2.1.</w:t>
+      </w:r>
+    </w:p>
+    <w:p>
+      <w:pPr>
+        <w:pStyle w:val="Heading3"/>
+      </w:pPr>
+      <w:bookmarkStart w:id="13" w:name="_Toc105691946"/>
+      <w:r>
+        <w:t>Trener uspesno kreira ‘train based’ izazov</w:t>
+      </w:r>
+      <w:bookmarkEnd w:id="13"/>
+    </w:p>
+    <w:p>
+      <w:pPr>
+        <w:pStyle w:val="ListParagraph"/>
+        <w:numPr>
+          <w:ilvl w:val="0"/>
+          <w:numId w:val="8"/>
+        </w:numPr>
+      </w:pPr>
+      <w:r>
+        <w:t>Koraci 1 – 2 su isti kao u slučaju 2.2.1.</w:t>
+      </w:r>
+    </w:p>
+    <w:p>
+      <w:pPr>
+        <w:pStyle w:val="ListParagraph"/>
+        <w:numPr>
+          <w:ilvl w:val="0"/>
+          <w:numId w:val="8"/>
+        </w:numPr>
+      </w:pPr>
+      <w:r>
+        <w:t>Trener bira tip izazova koji želi da postavi klikom na dugme ‘</w:t>
+      </w:r>
+      <w:r>
+        <w:t>train</w:t>
+      </w:r>
+      <w:r>
+        <w:t>’.</w:t>
+      </w:r>
+    </w:p>
+    <w:p>
+      <w:pPr>
+        <w:pStyle w:val="ListParagraph"/>
+        <w:numPr>
+          <w:ilvl w:val="0"/>
+          <w:numId w:val="8"/>
+        </w:numPr>
+      </w:pPr>
+      <w:r>
+        <w:t xml:space="preserve">Trener popunjava input polje koje se pojavilo, brojem </w:t>
+      </w:r>
+      <w:r>
+        <w:t>sati</w:t>
+      </w:r>
+      <w:r>
+        <w:t>.</w:t>
+      </w:r>
+    </w:p>
+    <w:p>
+      <w:pPr>
+        <w:pStyle w:val="ListParagraph"/>
+        <w:numPr>
+          <w:ilvl w:val="0"/>
+          <w:numId w:val="8"/>
+        </w:numPr>
+      </w:pPr>
+      <w:r>
+        <w:t>Trener bira tip treninga iz padajuce liste.</w:t>
+      </w:r>
+    </w:p>
+    <w:p>
+      <w:pPr>
+        <w:pStyle w:val="ListParagraph"/>
+        <w:numPr>
+          <w:ilvl w:val="0"/>
+          <w:numId w:val="8"/>
+        </w:numPr>
+      </w:pPr>
+      <w:r>
+        <w:t>Koraci 5-10 su isti</w:t>
+      </w:r>
+      <w:r>
+        <w:t xml:space="preserve"> kao u slucaju 2.2.1.</w:t>
+      </w:r>
+    </w:p>
+    <w:p>
+      <w:pPr>
+        <w:pStyle w:val="Heading3"/>
+      </w:pPr>
+      <w:bookmarkStart w:id="14" w:name="_Toc105691947"/>
+      <w:r>
+        <w:t>Trener neuspe</w:t>
+      </w:r>
+      <w:r>
+        <w:t>š</w:t>
+      </w:r>
+      <w:r>
+        <w:t>no kreira izazov</w:t>
+      </w:r>
+      <w:bookmarkEnd w:id="14"/>
+    </w:p>
+    <w:p>
+      <w:pPr>
+        <w:pStyle w:val="ListParagraph"/>
+        <w:numPr>
+          <w:ilvl w:val="0"/>
+          <w:numId w:val="7"/>
+        </w:numPr>
+      </w:pPr>
+      <w:r>
+        <w:t xml:space="preserve">Koraci 1 – </w:t>
+      </w:r>
+      <w:r>
+        <w:t>7</w:t>
+      </w:r>
+      <w:r>
+        <w:t xml:space="preserve"> su isti kao u slu</w:t>
+      </w:r>
+      <w:r>
+        <w:t>č</w:t>
+      </w:r>
+      <w:r>
+        <w:t>aju 2.2.1.</w:t>
+      </w:r>
+    </w:p>
+    <w:p>
+      <w:pPr>
+        <w:pStyle w:val="ListParagraph"/>
+        <w:numPr>
+          <w:ilvl w:val="0"/>
+          <w:numId w:val="7"/>
+        </w:numPr>
+      </w:pPr>
+      <w:r>
         <w:t xml:space="preserve">Nakon </w:t>
       </w:r>
       <w:r>
@@ -3795,7 +4747,7 @@
           <w:lang w:val="hr-HR"/>
         </w:rPr>
       </w:pPr>
-      <w:bookmarkStart w:id="13" w:name="_Toc99223137"/>
+      <w:bookmarkStart w:id="15" w:name="_Toc105691948"/>
       <w:r>
         <w:t>Trener neuspe</w:t>
       </w:r>
@@ -3803,27 +4755,48 @@
         <w:rPr>
           <w:lang w:val="hr-HR"/>
         </w:rPr>
-        <w:t>šno kreira izazov zbog nepravilno une</w:t>
+        <w:t>šno kreira izazov</w:t>
       </w:r>
       <w:r>
         <w:rPr>
           <w:lang w:val="hr-HR"/>
         </w:rPr>
-        <w:t>ti</w:t>
-      </w:r>
+        <w:t>-nije izabrao tip izazova</w:t>
+      </w:r>
+      <w:bookmarkEnd w:id="15"/>
+    </w:p>
+    <w:p>
+      <w:pPr>
+        <w:pStyle w:val="ListParagraph"/>
+        <w:numPr>
+          <w:ilvl w:val="0"/>
+          <w:numId w:val="6"/>
+        </w:numPr>
+      </w:pPr>
       <w:r>
         <w:rPr>
           <w:lang w:val="hr-HR"/>
         </w:rPr>
-        <w:t xml:space="preserve"> podataka</w:t>
-      </w:r>
-      <w:r>
-        <w:rPr>
-          <w:lang w:val="hr-HR"/>
-        </w:rPr>
-        <w:t xml:space="preserve"> u teksualnom polju za poene</w:t>
-      </w:r>
-      <w:bookmarkEnd w:id="13"/>
+        <w:t>Trener ne bira tip izazova</w:t>
+      </w:r>
+    </w:p>
+    <w:p>
+      <w:pPr>
+        <w:pStyle w:val="ListParagraph"/>
+        <w:numPr>
+          <w:ilvl w:val="0"/>
+          <w:numId w:val="6"/>
+        </w:numPr>
+      </w:pPr>
+      <w:r>
+        <w:t xml:space="preserve">Koraci </w:t>
+      </w:r>
+      <w:r>
+        <w:t>5-9</w:t>
+      </w:r>
+      <w:r>
+        <w:t xml:space="preserve"> su isti kao u slučaji 2.2.1.</w:t>
+      </w:r>
     </w:p>
     <w:p>
       <w:pPr>
@@ -3837,32 +4810,44 @@
         </w:rPr>
       </w:pPr>
       <w:r>
+        <w:t xml:space="preserve">Nakon što trener ispuni formu on pritisne dugme “Submit!” koje se nalazi na dnu te forme. </w:t>
+      </w:r>
+      <w:r>
+        <w:t>Iskace mu poruka da nije izabrao tip izazova, ne dolazi do promena u sistemu</w:t>
+      </w:r>
+      <w:r>
+        <w:t>.</w:t>
+      </w:r>
+    </w:p>
+    <w:p>
+      <w:pPr>
+        <w:pStyle w:val="Heading3"/>
         <w:rPr>
           <w:lang w:val="hr-HR"/>
         </w:rPr>
-        <w:t xml:space="preserve">Koraci </w:t>
-      </w:r>
-      <w:r>
-        <w:t xml:space="preserve">1 – </w:t>
-      </w:r>
-      <w:r>
-        <w:t>4</w:t>
-      </w:r>
-      <w:r>
-        <w:t xml:space="preserve"> su isti kao u slučaju 2.2.1</w:t>
-      </w:r>
+      </w:pPr>
+      <w:bookmarkStart w:id="16" w:name="_Toc105691949"/>
+      <w:r>
+        <w:rPr>
+          <w:lang w:val="hr-HR"/>
+        </w:rPr>
+        <w:t>Trener neuspesno kreira izazov-nije izabrao nivo izazova</w:t>
+      </w:r>
+      <w:bookmarkEnd w:id="16"/>
     </w:p>
     <w:p>
       <w:pPr>
         <w:pStyle w:val="ListParagraph"/>
         <w:numPr>
           <w:ilvl w:val="0"/>
-          <w:numId w:val="6"/>
+          <w:numId w:val="10"/>
         </w:numPr>
       </w:pPr>
       <w:r>
-        <w:lastRenderedPageBreak/>
-        <w:t>Trener ne unosi odgovarajuće podatke u polje za broj poena koji nosi taj izazov.</w:t>
+        <w:rPr>
+          <w:lang w:val="hr-HR"/>
+        </w:rPr>
+        <w:t>Koraci 1-4 (5 ako je izabran 'train based' tip izazova) variraju u zavisnosti od tipa izazova koji se kreira.</w:t>
       </w:r>
     </w:p>
     <w:p>
@@ -3870,11 +4855,17 @@
         <w:pStyle w:val="ListParagraph"/>
         <w:numPr>
           <w:ilvl w:val="0"/>
-          <w:numId w:val="6"/>
+          <w:numId w:val="10"/>
         </w:numPr>
       </w:pPr>
       <w:r>
-        <w:t>Koraci 6 i 7 su isti kao u slučaji 2.2.1.</w:t>
+        <w:t xml:space="preserve">Koraci </w:t>
+      </w:r>
+      <w:r>
+        <w:t>5(6)</w:t>
+      </w:r>
+      <w:r>
+        <w:t>-9 su isti kao u slučaji 2.2.1.</w:t>
       </w:r>
     </w:p>
     <w:p>
@@ -3882,67 +4873,358 @@
         <w:pStyle w:val="ListParagraph"/>
         <w:numPr>
           <w:ilvl w:val="0"/>
-          <w:numId w:val="6"/>
+          <w:numId w:val="10"/>
         </w:numPr>
+      </w:pPr>
+      <w:r>
+        <w:t xml:space="preserve">Nakon što trener ispuni formu on pritisne dugme “Submit!” </w:t>
+      </w:r>
+      <w:r>
+        <w:t>iskace mu poruka da nije izabrao nivo tezine treninga.</w:t>
+      </w:r>
+    </w:p>
+    <w:p>
+      <w:pPr>
+        <w:pStyle w:val="Heading3"/>
+      </w:pPr>
+      <w:bookmarkStart w:id="17" w:name="_Toc105691950"/>
+      <w:r>
+        <w:t>Trener neuspesno kreira izazov-nije uneo ime izazova</w:t>
+      </w:r>
+      <w:bookmarkEnd w:id="17"/>
+    </w:p>
+    <w:p>
+      <w:pPr>
+        <w:pStyle w:val="ListParagraph"/>
+        <w:numPr>
+          <w:ilvl w:val="0"/>
+          <w:numId w:val="11"/>
+        </w:numPr>
+      </w:pPr>
+      <w:r>
         <w:rPr>
           <w:lang w:val="hr-HR"/>
         </w:rPr>
-      </w:pPr>
-      <w:r>
-        <w:t xml:space="preserve">Nakon što trener ispuni formu on pritisne dugme “Submit!” koje se nalazi na dnu te forme. </w:t>
-      </w:r>
-      <w:r>
-        <w:t>Un</w:t>
-      </w:r>
-      <w:r>
-        <w:t>et</w:t>
-      </w:r>
-      <w:r>
-        <w:t>i podatak koji se odnosi na broj poena koji nosi taj izazov je netačan.</w:t>
+        <w:t>Koraci 1-</w:t>
+      </w:r>
+      <w:r>
+        <w:rPr>
+          <w:lang w:val="hr-HR"/>
+        </w:rPr>
+        <w:t>6</w:t>
+      </w:r>
+      <w:r>
+        <w:rPr>
+          <w:lang w:val="hr-HR"/>
+        </w:rPr>
+        <w:t xml:space="preserve"> (</w:t>
+      </w:r>
+      <w:r>
+        <w:rPr>
+          <w:lang w:val="hr-HR"/>
+        </w:rPr>
+        <w:t>7</w:t>
+      </w:r>
+      <w:r>
+        <w:rPr>
+          <w:lang w:val="hr-HR"/>
+        </w:rPr>
+        <w:t xml:space="preserve"> ako je izabran 'train based' tip izazova) variraju u zavisnosti od tipa izazova koji se kreira.</w:t>
+      </w:r>
+    </w:p>
+    <w:p>
+      <w:pPr>
+        <w:pStyle w:val="ListParagraph"/>
+        <w:numPr>
+          <w:ilvl w:val="0"/>
+          <w:numId w:val="11"/>
+        </w:numPr>
+      </w:pPr>
+      <w:r>
+        <w:lastRenderedPageBreak/>
+        <w:t xml:space="preserve">Koraci </w:t>
+      </w:r>
+      <w:r>
+        <w:t>8</w:t>
+      </w:r>
+      <w:r>
+        <w:t>-9 su isti kao u slučaji 2.2.1.</w:t>
+      </w:r>
+    </w:p>
+    <w:p>
+      <w:pPr>
+        <w:pStyle w:val="ListParagraph"/>
+        <w:numPr>
+          <w:ilvl w:val="0"/>
+          <w:numId w:val="11"/>
+        </w:numPr>
+      </w:pPr>
+      <w:r>
+        <w:t xml:space="preserve">Nakon što trener ispuni formu on pritisne dugme “Submit!” iskace mu poruka da nije </w:t>
+      </w:r>
+      <w:r>
+        <w:t>uneo ime izazova, ne dolazi do promena u bazi.</w:t>
+      </w:r>
+    </w:p>
+    <w:p>
+      <w:pPr>
+        <w:pStyle w:val="Heading3"/>
+      </w:pPr>
+      <w:bookmarkStart w:id="18" w:name="_Toc105691951"/>
+      <w:r>
+        <w:t>Trener neuspesno kreira izazov-nije uneo opis</w:t>
+      </w:r>
+      <w:bookmarkEnd w:id="18"/>
+    </w:p>
+    <w:p>
+      <w:pPr>
+        <w:pStyle w:val="ListParagraph"/>
+        <w:numPr>
+          <w:ilvl w:val="0"/>
+          <w:numId w:val="12"/>
+        </w:numPr>
+      </w:pPr>
+      <w:r>
+        <w:t>Koraci su isti kao u slučaji 2.2.1.</w:t>
+      </w:r>
+      <w:r>
+        <w:t xml:space="preserve"> samo sto nije uneo opis.</w:t>
+      </w:r>
+    </w:p>
+    <w:p>
+      <w:pPr>
+        <w:pStyle w:val="ListParagraph"/>
+        <w:numPr>
+          <w:ilvl w:val="0"/>
+          <w:numId w:val="12"/>
+        </w:numPr>
+      </w:pPr>
+      <w:r>
+        <w:t>Nakon što trener ispuni formu on pritisne dugme “Submit!” iskace</w:t>
+      </w:r>
+      <w:r>
+        <w:t xml:space="preserve"> poruka da nije uneo opis, ne dolazi do promena u sistemu.</w:t>
+      </w:r>
+    </w:p>
+    <w:p>
+      <w:pPr>
+        <w:pStyle w:val="Heading3"/>
+      </w:pPr>
+      <w:bookmarkStart w:id="19" w:name="_Toc105691952"/>
+      <w:r>
+        <w:t>Trener neuspesno kreira izazov-nije uneotrajanje izazova</w:t>
+      </w:r>
+      <w:bookmarkEnd w:id="19"/>
+    </w:p>
+    <w:p>
+      <w:pPr>
+        <w:pStyle w:val="ListParagraph"/>
+        <w:numPr>
+          <w:ilvl w:val="0"/>
+          <w:numId w:val="13"/>
+        </w:numPr>
+      </w:pPr>
+      <w:r>
+        <w:t>Koraci su isti kao u slučaji 2.2.1. samo sto nije</w:t>
       </w:r>
       <w:r>
         <w:t xml:space="preserve"> </w:t>
       </w:r>
       <w:r>
-        <w:t>T</w:t>
-      </w:r>
-      <w:r>
-        <w:t xml:space="preserve">reneru iskače poruka o neispravnosti </w:t>
-      </w:r>
-      <w:r>
-        <w:t>tog</w:t>
-      </w:r>
-      <w:r>
-        <w:t xml:space="preserve"> podatka. Podaci se ne unose u ba</w:t>
-      </w:r>
-      <w:r>
-        <w:t>z</w:t>
-      </w:r>
-      <w:r>
-        <w:t xml:space="preserve">u podataka </w:t>
-      </w:r>
-      <w:r>
-        <w:t>i</w:t>
-      </w:r>
-      <w:r>
-        <w:t xml:space="preserve"> ne dola</w:t>
-      </w:r>
-      <w:r>
-        <w:t>z</w:t>
-      </w:r>
-      <w:r>
-        <w:t>i do promena u sistemu.</w:t>
-      </w:r>
-    </w:p>
+        <w:t xml:space="preserve"> uneo </w:t>
+      </w:r>
+      <w:r>
+        <w:t>trajanje</w:t>
+      </w:r>
+      <w:r>
+        <w:t>.</w:t>
+      </w:r>
+    </w:p>
+    <w:p>
+      <w:pPr>
+        <w:pStyle w:val="ListParagraph"/>
+        <w:numPr>
+          <w:ilvl w:val="0"/>
+          <w:numId w:val="13"/>
+        </w:numPr>
+      </w:pPr>
+      <w:r>
+        <w:t xml:space="preserve">Nakon što trener ispuni formu on pritisne dugme “Submit!” iskace poruka da nije uneo </w:t>
+      </w:r>
+      <w:r>
+        <w:t>trajanje</w:t>
+      </w:r>
+      <w:r>
+        <w:t>, ne dolazi do promena u sistem</w:t>
+      </w:r>
+      <w:r>
+        <w:t>u.</w:t>
+      </w:r>
+    </w:p>
+    <w:p>
+      <w:pPr>
+        <w:pStyle w:val="Heading3"/>
+      </w:pPr>
+      <w:bookmarkStart w:id="20" w:name="_Toc105691953"/>
+      <w:r>
+        <w:t>Trener neuspesno kreira ‘water based’ izazov</w:t>
+      </w:r>
+      <w:r>
+        <w:t>-nije adekvatno uneo kolicinu mililitara</w:t>
+      </w:r>
+      <w:bookmarkEnd w:id="20"/>
+      <w:r>
+        <w:t xml:space="preserve"> </w:t>
+      </w:r>
+    </w:p>
+    <w:p>
+      <w:pPr>
+        <w:pStyle w:val="ListParagraph"/>
+        <w:numPr>
+          <w:ilvl w:val="0"/>
+          <w:numId w:val="14"/>
+        </w:numPr>
+      </w:pPr>
+      <w:r>
+        <w:t xml:space="preserve">Koraci su isti kao u slučaji 2.2.1. samo sto nije uneo </w:t>
+      </w:r>
+      <w:r>
+        <w:t>mililitre ili je uneo u pogresnom obliku</w:t>
+      </w:r>
+      <w:r>
+        <w:t>.</w:t>
+      </w:r>
+    </w:p>
+    <w:p>
+      <w:pPr>
+        <w:pStyle w:val="ListParagraph"/>
+        <w:numPr>
+          <w:ilvl w:val="0"/>
+          <w:numId w:val="14"/>
+        </w:numPr>
+      </w:pPr>
+      <w:r>
+        <w:t xml:space="preserve">Nakon što trener ispuni formu on pritisne dugme “Submit!” iskace poruka da nije </w:t>
+      </w:r>
+      <w:r>
+        <w:t>adekvatno uneo mililitre</w:t>
+      </w:r>
+      <w:r>
+        <w:t>, ne dolazi do promena u sistemu</w:t>
+      </w:r>
+      <w:r>
+        <w:t>.</w:t>
+      </w:r>
+    </w:p>
+    <w:p>
+      <w:pPr>
+        <w:pStyle w:val="Heading3"/>
+      </w:pPr>
+      <w:bookmarkStart w:id="21" w:name="_Toc105691954"/>
+      <w:r>
+        <w:t>Trener neuspesno kreira ‘food based’ izazov-nije adekvatno uneo kolicinu kalorija</w:t>
+      </w:r>
+      <w:bookmarkEnd w:id="21"/>
+    </w:p>
+    <w:p>
+      <w:pPr>
+        <w:pStyle w:val="ListParagraph"/>
+        <w:numPr>
+          <w:ilvl w:val="0"/>
+          <w:numId w:val="15"/>
+        </w:numPr>
+      </w:pPr>
+      <w:r>
+        <w:t xml:space="preserve">Koraci su isti kao u slučaji 2.2.1. samo sto nije uneo </w:t>
+      </w:r>
+      <w:r>
+        <w:t>kalorije</w:t>
+      </w:r>
+      <w:r>
+        <w:t xml:space="preserve"> ili je uneo u pogresnom obliku.</w:t>
+      </w:r>
+    </w:p>
+    <w:p>
+      <w:pPr>
+        <w:pStyle w:val="ListParagraph"/>
+        <w:numPr>
+          <w:ilvl w:val="0"/>
+          <w:numId w:val="15"/>
+        </w:numPr>
+      </w:pPr>
+      <w:r>
+        <w:t xml:space="preserve">Nakon što trener ispuni formu on pritisne dugme “Submit!” iskace poruka da nije adekvatno uneo </w:t>
+      </w:r>
+      <w:r>
+        <w:t>kalorije</w:t>
+      </w:r>
+      <w:r>
+        <w:t>, ne dolazi do promena u sistemu</w:t>
+      </w:r>
+      <w:r>
+        <w:t>.</w:t>
+      </w:r>
+    </w:p>
+    <w:p>
+      <w:pPr>
+        <w:pStyle w:val="Heading3"/>
+      </w:pPr>
+      <w:bookmarkStart w:id="22" w:name="_Toc105691955"/>
+      <w:r>
+        <w:t>Trener neuspesno kreira ‘train based’ izazov-nije adekvatno uneo vreme treniranja</w:t>
+      </w:r>
+      <w:bookmarkEnd w:id="22"/>
+    </w:p>
+    <w:p>
+      <w:pPr>
+        <w:pStyle w:val="ListParagraph"/>
+        <w:numPr>
+          <w:ilvl w:val="0"/>
+          <w:numId w:val="16"/>
+        </w:numPr>
+      </w:pPr>
+      <w:r>
+        <w:t xml:space="preserve">Koraci su isti kao u slučaji 2.2.1. samo sto nije uneo </w:t>
+      </w:r>
+      <w:r>
+        <w:t>ste</w:t>
+      </w:r>
+      <w:r>
+        <w:t xml:space="preserve"> ili je uneo u pogresnom obliku.</w:t>
+      </w:r>
+    </w:p>
+    <w:p>
+      <w:pPr>
+        <w:pStyle w:val="ListParagraph"/>
+        <w:numPr>
+          <w:ilvl w:val="0"/>
+          <w:numId w:val="16"/>
+        </w:numPr>
+      </w:pPr>
+      <w:r>
+        <w:lastRenderedPageBreak/>
+        <w:t xml:space="preserve">Nakon što trener ispuni formu on pritisne dugme “Submit!” iskace poruka da nije adekvatno uneo </w:t>
+      </w:r>
+      <w:r>
+        <w:t>sate</w:t>
+      </w:r>
+      <w:r>
+        <w:t>, ne dolazi do promena u sistemu</w:t>
+      </w:r>
+      <w:r>
+        <w:t>.</w:t>
+      </w:r>
+    </w:p>
+    <w:p/>
     <w:p>
       <w:pPr>
         <w:pStyle w:val="Heading2"/>
       </w:pPr>
-      <w:bookmarkStart w:id="14" w:name="_Toc99223138"/>
+      <w:bookmarkStart w:id="23" w:name="_Toc105691956"/>
       <w:r>
         <w:t>Posebni zahtevi</w:t>
       </w:r>
-      <w:bookmarkEnd w:id="14"/>
+      <w:bookmarkEnd w:id="23"/>
     </w:p>
     <w:p>
       <w:pPr>
@@ -3956,11 +5238,11 @@
       <w:pPr>
         <w:pStyle w:val="Heading2"/>
       </w:pPr>
-      <w:bookmarkStart w:id="15" w:name="_Toc99223139"/>
+      <w:bookmarkStart w:id="24" w:name="_Toc105691957"/>
       <w:r>
         <w:t>Preduslovi</w:t>
       </w:r>
-      <w:bookmarkEnd w:id="15"/>
+      <w:bookmarkEnd w:id="24"/>
     </w:p>
     <w:p>
       <w:pPr>
@@ -3992,11 +5274,11 @@
       <w:pPr>
         <w:pStyle w:val="Heading2"/>
       </w:pPr>
-      <w:bookmarkStart w:id="16" w:name="_Toc99223140"/>
+      <w:bookmarkStart w:id="25" w:name="_Toc105691958"/>
       <w:r>
         <w:t>Posledice</w:t>
       </w:r>
-      <w:bookmarkEnd w:id="16"/>
+      <w:bookmarkEnd w:id="25"/>
     </w:p>
     <w:p>
       <w:pPr>
@@ -4045,18 +5327,18 @@
 </file>
 
 <file path=word/numbering.xml><?xml version="1.0" encoding="utf-8"?>
-<w:numbering xmlns:wpc="http://schemas.microsoft.com/office/word/2010/wordprocessingCanvas" xmlns:cx="http://schemas.microsoft.com/office/drawing/2014/chartex" xmlns:cx1="http://schemas.microsoft.com/office/drawing/2015/9/8/chartex" xmlns:cx2="http://schemas.microsoft.com/office/drawing/2015/10/21/chartex" xmlns:cx3="http://schemas.microsoft.com/office/drawing/2016/5/9/chartex" xmlns:cx4="http://schemas.microsoft.com/office/drawing/2016/5/10/chartex" xmlns:cx5="http://schemas.microsoft.com/office/drawing/2016/5/11/chartex" xmlns:cx6="http://schemas.microsoft.com/office/drawing/2016/5/12/chartex" xmlns:cx7="http://schemas.microsoft.com/office/drawing/2016/5/13/chartex" xmlns:cx8="http://schemas.microsoft.com/office/drawing/2016/5/14/chartex" xmlns:mc="http://schemas.openxmlformats.org/markup-compatibility/2006" xmlns:aink="http://schemas.microsoft.com/office/drawing/2016/ink" xmlns:am3d="http://schemas.microsoft.com/office/drawing/2017/model3d" xmlns:o="urn:schemas-microsoft-com:office:office" xmlns:r="http://schemas.openxmlformats.org/officeDocument/2006/relationships" xmlns:m="http://schemas.openxmlformats.org/officeDocument/2006/math" xmlns:v="urn:schemas-microsoft-com:vml" xmlns:wp14="http://schemas.microsoft.com/office/word/2010/wordprocessingDrawing" xmlns:wp="http://schemas.openxmlformats.org/drawingml/2006/wordprocessingDrawing" xmlns:w10="urn:schemas-microsoft-com:office:word" xmlns:w="http://schemas.openxmlformats.org/wordprocessingml/2006/main" xmlns:w14="http://schemas.microsoft.com/office/word/2010/wordml" xmlns:w15="http://schemas.microsoft.com/office/word/2012/wordml" xmlns:w16cex="http://schemas.microsoft.com/office/word/2018/wordml/cex" xmlns:w16cid="http://schemas.microsoft.com/office/word/2016/wordml/cid" xmlns:w16="http://schemas.microsoft.com/office/word/2018/wordml" xmlns:w16sdtdh="http://schemas.microsoft.com/office/word/2020/wordml/sdtdatahash" xmlns:w16se="http://schemas.microsoft.com/office/word/2015/wordml/symex" xmlns:wpg="http://schemas.microsoft.com/office/word/2010/wordprocessingGroup" xmlns:wpi="http://schemas.microsoft.com/office/word/2010/wordprocessingInk" xmlns:wne="http://schemas.microsoft.com/office/word/2006/wordml" xmlns:wps="http://schemas.microsoft.com/office/word/2010/wordprocessingShape" mc:Ignorable="w14 w15 w16se w16cid w16 w16cex w16sdtdh wp14">
+<w:numbering xmlns:wpc="http://schemas.microsoft.com/office/word/2010/wordprocessingCanvas" xmlns:cx="http://schemas.microsoft.com/office/drawing/2014/chartex" xmlns:cx1="http://schemas.microsoft.com/office/drawing/2015/9/8/chartex" xmlns:cx2="http://schemas.microsoft.com/office/drawing/2015/10/21/chartex" xmlns:cx3="http://schemas.microsoft.com/office/drawing/2016/5/9/chartex" xmlns:cx4="http://schemas.microsoft.com/office/drawing/2016/5/10/chartex" xmlns:cx5="http://schemas.microsoft.com/office/drawing/2016/5/11/chartex" xmlns:cx6="http://schemas.microsoft.com/office/drawing/2016/5/12/chartex" xmlns:cx7="http://schemas.microsoft.com/office/drawing/2016/5/13/chartex" xmlns:cx8="http://schemas.microsoft.com/office/drawing/2016/5/14/chartex" xmlns:mc="http://schemas.openxmlformats.org/markup-compatibility/2006" xmlns:aink="http://schemas.microsoft.com/office/drawing/2016/ink" xmlns:am3d="http://schemas.microsoft.com/office/drawing/2017/model3d" xmlns:o="urn:schemas-microsoft-com:office:office" xmlns:oel="http://schemas.microsoft.com/office/2019/extlst" xmlns:r="http://schemas.openxmlformats.org/officeDocument/2006/relationships" xmlns:m="http://schemas.openxmlformats.org/officeDocument/2006/math" xmlns:v="urn:schemas-microsoft-com:vml" xmlns:wp14="http://schemas.microsoft.com/office/word/2010/wordprocessingDrawing" xmlns:wp="http://schemas.openxmlformats.org/drawingml/2006/wordprocessingDrawing" xmlns:w10="urn:schemas-microsoft-com:office:word" xmlns:w="http://schemas.openxmlformats.org/wordprocessingml/2006/main" xmlns:w14="http://schemas.microsoft.com/office/word/2010/wordml" xmlns:w15="http://schemas.microsoft.com/office/word/2012/wordml" xmlns:w16cex="http://schemas.microsoft.com/office/word/2018/wordml/cex" xmlns:w16cid="http://schemas.microsoft.com/office/word/2016/wordml/cid" xmlns:w16="http://schemas.microsoft.com/office/word/2018/wordml" xmlns:w16sdtdh="http://schemas.microsoft.com/office/word/2020/wordml/sdtdatahash" xmlns:w16se="http://schemas.microsoft.com/office/word/2015/wordml/symex" xmlns:wpg="http://schemas.microsoft.com/office/word/2010/wordprocessingGroup" xmlns:wpi="http://schemas.microsoft.com/office/word/2010/wordprocessingInk" xmlns:wne="http://schemas.microsoft.com/office/word/2006/wordml" xmlns:wps="http://schemas.microsoft.com/office/word/2010/wordprocessingShape" mc:Ignorable="w14 w15 w16se w16cid w16 w16cex w16sdtdh wp14">
   <w:abstractNum w:abstractNumId="0" w15:restartNumberingAfterBreak="0">
-    <w:nsid w:val="0A3A72DD"/>
+    <w:nsid w:val="0A0E6DBD"/>
     <w:multiLevelType w:val="hybridMultilevel"/>
-    <w:tmpl w:val="A476DA5E"/>
-    <w:lvl w:ilvl="0" w:tplc="972296DE">
+    <w:tmpl w:val="9A1CCCAE"/>
+    <w:lvl w:ilvl="0" w:tplc="FFFFFFFF">
       <w:start w:val="1"/>
       <w:numFmt w:val="decimal"/>
       <w:lvlText w:val="%1)"/>
       <w:lvlJc w:val="left"/>
       <w:pPr>
-        <w:ind w:left="2160" w:hanging="360"/>
+        <w:ind w:left="2345" w:hanging="360"/>
       </w:pPr>
       <w:rPr>
         <w:rFonts w:ascii="Times New Roman" w:eastAsia="Times New Roman" w:hAnsi="Times New Roman" w:cs="Times New Roman"/>
@@ -4073,90 +5355,90 @@
         <w:vertAlign w:val="baseline"/>
       </w:rPr>
     </w:lvl>
-    <w:lvl w:ilvl="1" w:tplc="08090019">
+    <w:lvl w:ilvl="1" w:tplc="FFFFFFFF">
       <w:start w:val="1"/>
       <w:numFmt w:val="lowerLetter"/>
       <w:lvlText w:val="%2."/>
       <w:lvlJc w:val="left"/>
       <w:pPr>
-        <w:ind w:left="2880" w:hanging="360"/>
-      </w:pPr>
-    </w:lvl>
-    <w:lvl w:ilvl="2" w:tplc="0809001B">
+        <w:ind w:left="3065" w:hanging="360"/>
+      </w:pPr>
+    </w:lvl>
+    <w:lvl w:ilvl="2" w:tplc="FFFFFFFF">
       <w:start w:val="1"/>
       <w:numFmt w:val="lowerRoman"/>
       <w:lvlText w:val="%3."/>
       <w:lvlJc w:val="right"/>
       <w:pPr>
-        <w:ind w:left="3600" w:hanging="180"/>
-      </w:pPr>
-    </w:lvl>
-    <w:lvl w:ilvl="3" w:tplc="0809000F">
+        <w:ind w:left="3785" w:hanging="180"/>
+      </w:pPr>
+    </w:lvl>
+    <w:lvl w:ilvl="3" w:tplc="FFFFFFFF">
       <w:start w:val="1"/>
       <w:numFmt w:val="decimal"/>
       <w:lvlText w:val="%4."/>
       <w:lvlJc w:val="left"/>
       <w:pPr>
-        <w:ind w:left="4320" w:hanging="360"/>
-      </w:pPr>
-    </w:lvl>
-    <w:lvl w:ilvl="4" w:tplc="08090019">
+        <w:ind w:left="4505" w:hanging="360"/>
+      </w:pPr>
+    </w:lvl>
+    <w:lvl w:ilvl="4" w:tplc="FFFFFFFF">
       <w:start w:val="1"/>
       <w:numFmt w:val="lowerLetter"/>
       <w:lvlText w:val="%5."/>
       <w:lvlJc w:val="left"/>
       <w:pPr>
-        <w:ind w:left="5040" w:hanging="360"/>
-      </w:pPr>
-    </w:lvl>
-    <w:lvl w:ilvl="5" w:tplc="0809001B">
+        <w:ind w:left="5225" w:hanging="360"/>
+      </w:pPr>
+    </w:lvl>
+    <w:lvl w:ilvl="5" w:tplc="FFFFFFFF">
       <w:start w:val="1"/>
       <w:numFmt w:val="lowerRoman"/>
       <w:lvlText w:val="%6."/>
       <w:lvlJc w:val="right"/>
       <w:pPr>
-        <w:ind w:left="5760" w:hanging="180"/>
-      </w:pPr>
-    </w:lvl>
-    <w:lvl w:ilvl="6" w:tplc="0809000F">
+        <w:ind w:left="5945" w:hanging="180"/>
+      </w:pPr>
+    </w:lvl>
+    <w:lvl w:ilvl="6" w:tplc="FFFFFFFF">
       <w:start w:val="1"/>
       <w:numFmt w:val="decimal"/>
       <w:lvlText w:val="%7."/>
       <w:lvlJc w:val="left"/>
       <w:pPr>
-        <w:ind w:left="6480" w:hanging="360"/>
-      </w:pPr>
-    </w:lvl>
-    <w:lvl w:ilvl="7" w:tplc="08090019">
+        <w:ind w:left="6665" w:hanging="360"/>
+      </w:pPr>
+    </w:lvl>
+    <w:lvl w:ilvl="7" w:tplc="FFFFFFFF">
       <w:start w:val="1"/>
       <w:numFmt w:val="lowerLetter"/>
       <w:lvlText w:val="%8."/>
       <w:lvlJc w:val="left"/>
       <w:pPr>
-        <w:ind w:left="7200" w:hanging="360"/>
-      </w:pPr>
-    </w:lvl>
-    <w:lvl w:ilvl="8" w:tplc="0809001B">
+        <w:ind w:left="7385" w:hanging="360"/>
+      </w:pPr>
+    </w:lvl>
+    <w:lvl w:ilvl="8" w:tplc="FFFFFFFF">
       <w:start w:val="1"/>
       <w:numFmt w:val="lowerRoman"/>
       <w:lvlText w:val="%9."/>
       <w:lvlJc w:val="right"/>
       <w:pPr>
-        <w:ind w:left="7920" w:hanging="180"/>
+        <w:ind w:left="8105" w:hanging="180"/>
       </w:pPr>
     </w:lvl>
   </w:abstractNum>
   <w:abstractNum w:abstractNumId="1" w15:restartNumberingAfterBreak="0">
-    <w:nsid w:val="2F8B2AAF"/>
+    <w:nsid w:val="0A3A72DD"/>
     <w:multiLevelType w:val="hybridMultilevel"/>
-    <w:tmpl w:val="9A1CCCAE"/>
-    <w:lvl w:ilvl="0" w:tplc="FFFFFFFF">
+    <w:tmpl w:val="A476DA5E"/>
+    <w:lvl w:ilvl="0" w:tplc="972296DE">
       <w:start w:val="1"/>
       <w:numFmt w:val="decimal"/>
       <w:lvlText w:val="%1)"/>
       <w:lvlJc w:val="left"/>
       <w:pPr>
-        <w:ind w:left="2520" w:hanging="360"/>
+        <w:ind w:left="2160" w:hanging="360"/>
       </w:pPr>
       <w:rPr>
         <w:rFonts w:ascii="Times New Roman" w:eastAsia="Times New Roman" w:hAnsi="Times New Roman" w:cs="Times New Roman"/>
@@ -4173,90 +5455,90 @@
         <w:vertAlign w:val="baseline"/>
       </w:rPr>
     </w:lvl>
-    <w:lvl w:ilvl="1" w:tplc="FFFFFFFF">
+    <w:lvl w:ilvl="1" w:tplc="08090019">
       <w:start w:val="1"/>
       <w:numFmt w:val="lowerLetter"/>
       <w:lvlText w:val="%2."/>
       <w:lvlJc w:val="left"/>
       <w:pPr>
-        <w:ind w:left="3240" w:hanging="360"/>
-      </w:pPr>
-    </w:lvl>
-    <w:lvl w:ilvl="2" w:tplc="FFFFFFFF">
+        <w:ind w:left="2880" w:hanging="360"/>
+      </w:pPr>
+    </w:lvl>
+    <w:lvl w:ilvl="2" w:tplc="0809001B">
       <w:start w:val="1"/>
       <w:numFmt w:val="lowerRoman"/>
       <w:lvlText w:val="%3."/>
       <w:lvlJc w:val="right"/>
       <w:pPr>
-        <w:ind w:left="3960" w:hanging="180"/>
-      </w:pPr>
-    </w:lvl>
-    <w:lvl w:ilvl="3" w:tplc="FFFFFFFF">
+        <w:ind w:left="3600" w:hanging="180"/>
+      </w:pPr>
+    </w:lvl>
+    <w:lvl w:ilvl="3" w:tplc="0809000F">
       <w:start w:val="1"/>
       <w:numFmt w:val="decimal"/>
       <w:lvlText w:val="%4."/>
       <w:lvlJc w:val="left"/>
       <w:pPr>
-        <w:ind w:left="4680" w:hanging="360"/>
-      </w:pPr>
-    </w:lvl>
-    <w:lvl w:ilvl="4" w:tplc="FFFFFFFF">
+        <w:ind w:left="4320" w:hanging="360"/>
+      </w:pPr>
+    </w:lvl>
+    <w:lvl w:ilvl="4" w:tplc="08090019">
       <w:start w:val="1"/>
       <w:numFmt w:val="lowerLetter"/>
       <w:lvlText w:val="%5."/>
       <w:lvlJc w:val="left"/>
       <w:pPr>
-        <w:ind w:left="5400" w:hanging="360"/>
-      </w:pPr>
-    </w:lvl>
-    <w:lvl w:ilvl="5" w:tplc="FFFFFFFF">
+        <w:ind w:left="5040" w:hanging="360"/>
+      </w:pPr>
+    </w:lvl>
+    <w:lvl w:ilvl="5" w:tplc="0809001B">
       <w:start w:val="1"/>
       <w:numFmt w:val="lowerRoman"/>
       <w:lvlText w:val="%6."/>
       <w:lvlJc w:val="right"/>
       <w:pPr>
-        <w:ind w:left="6120" w:hanging="180"/>
-      </w:pPr>
-    </w:lvl>
-    <w:lvl w:ilvl="6" w:tplc="FFFFFFFF">
+        <w:ind w:left="5760" w:hanging="180"/>
+      </w:pPr>
+    </w:lvl>
+    <w:lvl w:ilvl="6" w:tplc="0809000F">
       <w:start w:val="1"/>
       <w:numFmt w:val="decimal"/>
       <w:lvlText w:val="%7."/>
       <w:lvlJc w:val="left"/>
       <w:pPr>
-        <w:ind w:left="6840" w:hanging="360"/>
-      </w:pPr>
-    </w:lvl>
-    <w:lvl w:ilvl="7" w:tplc="FFFFFFFF">
+        <w:ind w:left="6480" w:hanging="360"/>
+      </w:pPr>
+    </w:lvl>
+    <w:lvl w:ilvl="7" w:tplc="08090019">
       <w:start w:val="1"/>
       <w:numFmt w:val="lowerLetter"/>
       <w:lvlText w:val="%8."/>
       <w:lvlJc w:val="left"/>
       <w:pPr>
-        <w:ind w:left="7560" w:hanging="360"/>
-      </w:pPr>
-    </w:lvl>
-    <w:lvl w:ilvl="8" w:tplc="FFFFFFFF">
+        <w:ind w:left="7200" w:hanging="360"/>
+      </w:pPr>
+    </w:lvl>
+    <w:lvl w:ilvl="8" w:tplc="0809001B">
       <w:start w:val="1"/>
       <w:numFmt w:val="lowerRoman"/>
       <w:lvlText w:val="%9."/>
       <w:lvlJc w:val="right"/>
       <w:pPr>
-        <w:ind w:left="8280" w:hanging="180"/>
+        <w:ind w:left="7920" w:hanging="180"/>
       </w:pPr>
     </w:lvl>
   </w:abstractNum>
   <w:abstractNum w:abstractNumId="2" w15:restartNumberingAfterBreak="0">
-    <w:nsid w:val="32AA733D"/>
+    <w:nsid w:val="0CFC3EB3"/>
     <w:multiLevelType w:val="hybridMultilevel"/>
     <w:tmpl w:val="9A1CCCAE"/>
-    <w:lvl w:ilvl="0" w:tplc="972296DE">
+    <w:lvl w:ilvl="0" w:tplc="FFFFFFFF">
       <w:start w:val="1"/>
       <w:numFmt w:val="decimal"/>
       <w:lvlText w:val="%1)"/>
       <w:lvlJc w:val="left"/>
       <w:pPr>
-        <w:ind w:left="2988" w:hanging="360"/>
+        <w:ind w:left="2520" w:hanging="360"/>
       </w:pPr>
       <w:rPr>
         <w:rFonts w:ascii="Times New Roman" w:eastAsia="Times New Roman" w:hAnsi="Times New Roman" w:cs="Times New Roman"/>
@@ -4273,81 +5555,81 @@
         <w:vertAlign w:val="baseline"/>
       </w:rPr>
     </w:lvl>
-    <w:lvl w:ilvl="1" w:tplc="08090019">
+    <w:lvl w:ilvl="1" w:tplc="FFFFFFFF">
       <w:start w:val="1"/>
       <w:numFmt w:val="lowerLetter"/>
       <w:lvlText w:val="%2."/>
       <w:lvlJc w:val="left"/>
       <w:pPr>
-        <w:ind w:left="3708" w:hanging="360"/>
-      </w:pPr>
-    </w:lvl>
-    <w:lvl w:ilvl="2" w:tplc="0809001B">
+        <w:ind w:left="3240" w:hanging="360"/>
+      </w:pPr>
+    </w:lvl>
+    <w:lvl w:ilvl="2" w:tplc="FFFFFFFF">
       <w:start w:val="1"/>
       <w:numFmt w:val="lowerRoman"/>
       <w:lvlText w:val="%3."/>
       <w:lvlJc w:val="right"/>
       <w:pPr>
-        <w:ind w:left="4428" w:hanging="180"/>
-      </w:pPr>
-    </w:lvl>
-    <w:lvl w:ilvl="3" w:tplc="0809000F">
+        <w:ind w:left="3960" w:hanging="180"/>
+      </w:pPr>
+    </w:lvl>
+    <w:lvl w:ilvl="3" w:tplc="FFFFFFFF">
       <w:start w:val="1"/>
       <w:numFmt w:val="decimal"/>
       <w:lvlText w:val="%4."/>
       <w:lvlJc w:val="left"/>
       <w:pPr>
-        <w:ind w:left="5148" w:hanging="360"/>
-      </w:pPr>
-    </w:lvl>
-    <w:lvl w:ilvl="4" w:tplc="08090019">
+        <w:ind w:left="4680" w:hanging="360"/>
+      </w:pPr>
+    </w:lvl>
+    <w:lvl w:ilvl="4" w:tplc="FFFFFFFF">
       <w:start w:val="1"/>
       <w:numFmt w:val="lowerLetter"/>
       <w:lvlText w:val="%5."/>
       <w:lvlJc w:val="left"/>
       <w:pPr>
-        <w:ind w:left="5868" w:hanging="360"/>
-      </w:pPr>
-    </w:lvl>
-    <w:lvl w:ilvl="5" w:tplc="0809001B">
+        <w:ind w:left="5400" w:hanging="360"/>
+      </w:pPr>
+    </w:lvl>
+    <w:lvl w:ilvl="5" w:tplc="FFFFFFFF">
       <w:start w:val="1"/>
       <w:numFmt w:val="lowerRoman"/>
       <w:lvlText w:val="%6."/>
       <w:lvlJc w:val="right"/>
       <w:pPr>
-        <w:ind w:left="6588" w:hanging="180"/>
-      </w:pPr>
-    </w:lvl>
-    <w:lvl w:ilvl="6" w:tplc="0809000F">
+        <w:ind w:left="6120" w:hanging="180"/>
+      </w:pPr>
+    </w:lvl>
+    <w:lvl w:ilvl="6" w:tplc="FFFFFFFF">
       <w:start w:val="1"/>
       <w:numFmt w:val="decimal"/>
       <w:lvlText w:val="%7."/>
       <w:lvlJc w:val="left"/>
       <w:pPr>
-        <w:ind w:left="7308" w:hanging="360"/>
-      </w:pPr>
-    </w:lvl>
-    <w:lvl w:ilvl="7" w:tplc="08090019">
+        <w:ind w:left="6840" w:hanging="360"/>
+      </w:pPr>
+    </w:lvl>
+    <w:lvl w:ilvl="7" w:tplc="FFFFFFFF">
       <w:start w:val="1"/>
       <w:numFmt w:val="lowerLetter"/>
       <w:lvlText w:val="%8."/>
       <w:lvlJc w:val="left"/>
       <w:pPr>
-        <w:ind w:left="8028" w:hanging="360"/>
-      </w:pPr>
-    </w:lvl>
-    <w:lvl w:ilvl="8" w:tplc="0809001B">
+        <w:ind w:left="7560" w:hanging="360"/>
+      </w:pPr>
+    </w:lvl>
+    <w:lvl w:ilvl="8" w:tplc="FFFFFFFF">
       <w:start w:val="1"/>
       <w:numFmt w:val="lowerRoman"/>
       <w:lvlText w:val="%9."/>
       <w:lvlJc w:val="right"/>
       <w:pPr>
-        <w:ind w:left="8748" w:hanging="180"/>
+        <w:ind w:left="8280" w:hanging="180"/>
       </w:pPr>
     </w:lvl>
   </w:abstractNum>
   <w:abstractNum w:abstractNumId="3" w15:restartNumberingAfterBreak="0">
-    <w:nsid w:val="48437015"/>
+    <w:nsid w:val="13CA6959"/>
     <w:multiLevelType w:val="hybridMultilevel"/>
     <w:tmpl w:val="9A1CCCAE"/>
     <w:lvl w:ilvl="0" w:tplc="FFFFFFFF">
@@ -4356,7 +5638,7 @@
       <w:lvlText w:val="%1)"/>
       <w:lvlJc w:val="left"/>
       <w:pPr>
-        <w:ind w:left="2520" w:hanging="360"/>
+        <w:ind w:left="2345" w:hanging="360"/>
       </w:pPr>
       <w:rPr>
         <w:rFonts w:ascii="Times New Roman" w:eastAsia="Times New Roman" w:hAnsi="Times New Roman" w:cs="Times New Roman"/>
@@ -4379,7 +5661,7 @@
       <w:lvlText w:val="%2."/>
       <w:lvlJc w:val="left"/>
       <w:pPr>
-        <w:ind w:left="3240" w:hanging="360"/>
+        <w:ind w:left="3065" w:hanging="360"/>
       </w:pPr>
     </w:lvl>
     <w:lvl w:ilvl="2" w:tplc="FFFFFFFF">
@@ -4388,7 +5670,7 @@
       <w:lvlText w:val="%3."/>
       <w:lvlJc w:val="right"/>
       <w:pPr>
-        <w:ind w:left="3960" w:hanging="180"/>
+        <w:ind w:left="3785" w:hanging="180"/>
       </w:pPr>
     </w:lvl>
     <w:lvl w:ilvl="3" w:tplc="FFFFFFFF">
@@ -4397,7 +5679,7 @@
       <w:lvlText w:val="%4."/>
       <w:lvlJc w:val="left"/>
       <w:pPr>
-        <w:ind w:left="4680" w:hanging="360"/>
+        <w:ind w:left="4505" w:hanging="360"/>
       </w:pPr>
     </w:lvl>
     <w:lvl w:ilvl="4" w:tplc="FFFFFFFF">
@@ -4406,7 +5688,7 @@
       <w:lvlText w:val="%5."/>
       <w:lvlJc w:val="left"/>
       <w:pPr>
-        <w:ind w:left="5400" w:hanging="360"/>
+        <w:ind w:left="5225" w:hanging="360"/>
       </w:pPr>
     </w:lvl>
     <w:lvl w:ilvl="5" w:tplc="FFFFFFFF">
@@ -4415,7 +5697,7 @@
       <w:lvlText w:val="%6."/>
       <w:lvlJc w:val="right"/>
       <w:pPr>
-        <w:ind w:left="6120" w:hanging="180"/>
+        <w:ind w:left="5945" w:hanging="180"/>
       </w:pPr>
     </w:lvl>
     <w:lvl w:ilvl="6" w:tplc="FFFFFFFF">
@@ -4424,7 +5706,7 @@
       <w:lvlText w:val="%7."/>
       <w:lvlJc w:val="left"/>
       <w:pPr>
-        <w:ind w:left="6840" w:hanging="360"/>
+        <w:ind w:left="6665" w:hanging="360"/>
       </w:pPr>
     </w:lvl>
     <w:lvl w:ilvl="7" w:tplc="FFFFFFFF">
@@ -4433,7 +5715,7 @@
       <w:lvlText w:val="%8."/>
       <w:lvlJc w:val="left"/>
       <w:pPr>
-        <w:ind w:left="7560" w:hanging="360"/>
+        <w:ind w:left="7385" w:hanging="360"/>
       </w:pPr>
     </w:lvl>
     <w:lvl w:ilvl="8" w:tplc="FFFFFFFF">
@@ -4442,11 +5724,624 @@
       <w:lvlText w:val="%9."/>
       <w:lvlJc w:val="right"/>
       <w:pPr>
-        <w:ind w:left="8280" w:hanging="180"/>
+        <w:ind w:left="8105" w:hanging="180"/>
       </w:pPr>
     </w:lvl>
   </w:abstractNum>
   <w:abstractNum w:abstractNumId="4" w15:restartNumberingAfterBreak="0">
+    <w:nsid w:val="2F8B2AAF"/>
+    <w:multiLevelType w:val="hybridMultilevel"/>
+    <w:tmpl w:val="9A1CCCAE"/>
+    <w:lvl w:ilvl="0" w:tplc="FFFFFFFF">
+      <w:start w:val="1"/>
+      <w:numFmt w:val="decimal"/>
+      <w:lvlText w:val="%1)"/>
+      <w:lvlJc w:val="left"/>
+      <w:pPr>
+        <w:ind w:left="2520" w:hanging="360"/>
+      </w:pPr>
+      <w:rPr>
+        <w:rFonts w:ascii="Times New Roman" w:eastAsia="Times New Roman" w:hAnsi="Times New Roman" w:cs="Times New Roman"/>
+        <w:b w:val="0"/>
+        <w:i w:val="0"/>
+        <w:strike w:val="0"/>
+        <w:dstrike w:val="0"/>
+        <w:color w:val="000000"/>
+        <w:sz w:val="28"/>
+        <w:szCs w:val="28"/>
+        <w:u w:val="none" w:color="000000"/>
+        <w:effect w:val="none"/>
+        <w:bdr w:val="none" w:sz="0" w:space="0" w:color="auto" w:frame="1"/>
+        <w:vertAlign w:val="baseline"/>
+      </w:rPr>
+    </w:lvl>
+    <w:lvl w:ilvl="1" w:tplc="FFFFFFFF">
+      <w:start w:val="1"/>
+      <w:numFmt w:val="lowerLetter"/>
+      <w:lvlText w:val="%2."/>
+      <w:lvlJc w:val="left"/>
+      <w:pPr>
+        <w:ind w:left="3240" w:hanging="360"/>
+      </w:pPr>
+    </w:lvl>
+    <w:lvl w:ilvl="2" w:tplc="FFFFFFFF">
+      <w:start w:val="1"/>
+      <w:numFmt w:val="lowerRoman"/>
+      <w:lvlText w:val="%3."/>
+      <w:lvlJc w:val="right"/>
+      <w:pPr>
+        <w:ind w:left="3960" w:hanging="180"/>
+      </w:pPr>
+    </w:lvl>
+    <w:lvl w:ilvl="3" w:tplc="FFFFFFFF">
+      <w:start w:val="1"/>
+      <w:numFmt w:val="decimal"/>
+      <w:lvlText w:val="%4."/>
+      <w:lvlJc w:val="left"/>
+      <w:pPr>
+        <w:ind w:left="4680" w:hanging="360"/>
+      </w:pPr>
+    </w:lvl>
+    <w:lvl w:ilvl="4" w:tplc="FFFFFFFF">
+      <w:start w:val="1"/>
+      <w:numFmt w:val="lowerLetter"/>
+      <w:lvlText w:val="%5."/>
+      <w:lvlJc w:val="left"/>
+      <w:pPr>
+        <w:ind w:left="5400" w:hanging="360"/>
+      </w:pPr>
+    </w:lvl>
+    <w:lvl w:ilvl="5" w:tplc="FFFFFFFF">
+      <w:start w:val="1"/>
+      <w:numFmt w:val="lowerRoman"/>
+      <w:lvlText w:val="%6."/>
+      <w:lvlJc w:val="right"/>
+      <w:pPr>
+        <w:ind w:left="6120" w:hanging="180"/>
+      </w:pPr>
+    </w:lvl>
+    <w:lvl w:ilvl="6" w:tplc="FFFFFFFF">
+      <w:start w:val="1"/>
+      <w:numFmt w:val="decimal"/>
+      <w:lvlText w:val="%7."/>
+      <w:lvlJc w:val="left"/>
+      <w:pPr>
+        <w:ind w:left="6840" w:hanging="360"/>
+      </w:pPr>
+    </w:lvl>
+    <w:lvl w:ilvl="7" w:tplc="FFFFFFFF">
+      <w:start w:val="1"/>
+      <w:numFmt w:val="lowerLetter"/>
+      <w:lvlText w:val="%8."/>
+      <w:lvlJc w:val="left"/>
+      <w:pPr>
+        <w:ind w:left="7560" w:hanging="360"/>
+      </w:pPr>
+    </w:lvl>
+    <w:lvl w:ilvl="8" w:tplc="FFFFFFFF">
+      <w:start w:val="1"/>
+      <w:numFmt w:val="lowerRoman"/>
+      <w:lvlText w:val="%9."/>
+      <w:lvlJc w:val="right"/>
+      <w:pPr>
+        <w:ind w:left="8280" w:hanging="180"/>
+      </w:pPr>
+    </w:lvl>
+  </w:abstractNum>
+  <w:abstractNum w:abstractNumId="5" w15:restartNumberingAfterBreak="0">
+    <w:nsid w:val="32AA733D"/>
+    <w:multiLevelType w:val="hybridMultilevel"/>
+    <w:tmpl w:val="9A1CCCAE"/>
+    <w:lvl w:ilvl="0" w:tplc="972296DE">
+      <w:start w:val="1"/>
+      <w:numFmt w:val="decimal"/>
+      <w:lvlText w:val="%1)"/>
+      <w:lvlJc w:val="left"/>
+      <w:pPr>
+        <w:ind w:left="2988" w:hanging="360"/>
+      </w:pPr>
+      <w:rPr>
+        <w:rFonts w:ascii="Times New Roman" w:eastAsia="Times New Roman" w:hAnsi="Times New Roman" w:cs="Times New Roman"/>
+        <w:b w:val="0"/>
+        <w:i w:val="0"/>
+        <w:strike w:val="0"/>
+        <w:dstrike w:val="0"/>
+        <w:color w:val="000000"/>
+        <w:sz w:val="28"/>
+        <w:szCs w:val="28"/>
+        <w:u w:val="none" w:color="000000"/>
+        <w:effect w:val="none"/>
+        <w:bdr w:val="none" w:sz="0" w:space="0" w:color="auto" w:frame="1"/>
+        <w:vertAlign w:val="baseline"/>
+      </w:rPr>
+    </w:lvl>
+    <w:lvl w:ilvl="1" w:tplc="08090019">
+      <w:start w:val="1"/>
+      <w:numFmt w:val="lowerLetter"/>
+      <w:lvlText w:val="%2."/>
+      <w:lvlJc w:val="left"/>
+      <w:pPr>
+        <w:ind w:left="3708" w:hanging="360"/>
+      </w:pPr>
+    </w:lvl>
+    <w:lvl w:ilvl="2" w:tplc="0809001B">
+      <w:start w:val="1"/>
+      <w:numFmt w:val="lowerRoman"/>
+      <w:lvlText w:val="%3."/>
+      <w:lvlJc w:val="right"/>
+      <w:pPr>
+        <w:ind w:left="4428" w:hanging="180"/>
+      </w:pPr>
+    </w:lvl>
+    <w:lvl w:ilvl="3" w:tplc="0809000F">
+      <w:start w:val="1"/>
+      <w:numFmt w:val="decimal"/>
+      <w:lvlText w:val="%4."/>
+      <w:lvlJc w:val="left"/>
+      <w:pPr>
+        <w:ind w:left="5148" w:hanging="360"/>
+      </w:pPr>
+    </w:lvl>
+    <w:lvl w:ilvl="4" w:tplc="08090019">
+      <w:start w:val="1"/>
+      <w:numFmt w:val="lowerLetter"/>
+      <w:lvlText w:val="%5."/>
+      <w:lvlJc w:val="left"/>
+      <w:pPr>
+        <w:ind w:left="5868" w:hanging="360"/>
+      </w:pPr>
+    </w:lvl>
+    <w:lvl w:ilvl="5" w:tplc="0809001B">
+      <w:start w:val="1"/>
+      <w:numFmt w:val="lowerRoman"/>
+      <w:lvlText w:val="%6."/>
+      <w:lvlJc w:val="right"/>
+      <w:pPr>
+        <w:ind w:left="6588" w:hanging="180"/>
+      </w:pPr>
+    </w:lvl>
+    <w:lvl w:ilvl="6" w:tplc="0809000F">
+      <w:start w:val="1"/>
+      <w:numFmt w:val="decimal"/>
+      <w:lvlText w:val="%7."/>
+      <w:lvlJc w:val="left"/>
+      <w:pPr>
+        <w:ind w:left="7308" w:hanging="360"/>
+      </w:pPr>
+    </w:lvl>
+    <w:lvl w:ilvl="7" w:tplc="08090019">
+      <w:start w:val="1"/>
+      <w:numFmt w:val="lowerLetter"/>
+      <w:lvlText w:val="%8."/>
+      <w:lvlJc w:val="left"/>
+      <w:pPr>
+        <w:ind w:left="8028" w:hanging="360"/>
+      </w:pPr>
+    </w:lvl>
+    <w:lvl w:ilvl="8" w:tplc="0809001B">
+      <w:start w:val="1"/>
+      <w:numFmt w:val="lowerRoman"/>
+      <w:lvlText w:val="%9."/>
+      <w:lvlJc w:val="right"/>
+      <w:pPr>
+        <w:ind w:left="8748" w:hanging="180"/>
+      </w:pPr>
+    </w:lvl>
+  </w:abstractNum>
+  <w:abstractNum w:abstractNumId="6" w15:restartNumberingAfterBreak="0">
+    <w:nsid w:val="33410AAF"/>
+    <w:multiLevelType w:val="hybridMultilevel"/>
+    <w:tmpl w:val="9A1CCCAE"/>
+    <w:lvl w:ilvl="0" w:tplc="FFFFFFFF">
+      <w:start w:val="1"/>
+      <w:numFmt w:val="decimal"/>
+      <w:lvlText w:val="%1)"/>
+      <w:lvlJc w:val="left"/>
+      <w:pPr>
+        <w:ind w:left="2520" w:hanging="360"/>
+      </w:pPr>
+      <w:rPr>
+        <w:rFonts w:ascii="Times New Roman" w:eastAsia="Times New Roman" w:hAnsi="Times New Roman" w:cs="Times New Roman"/>
+        <w:b w:val="0"/>
+        <w:i w:val="0"/>
+        <w:strike w:val="0"/>
+        <w:dstrike w:val="0"/>
+        <w:color w:val="000000"/>
+        <w:sz w:val="28"/>
+        <w:szCs w:val="28"/>
+        <w:u w:val="none" w:color="000000"/>
+        <w:effect w:val="none"/>
+        <w:bdr w:val="none" w:sz="0" w:space="0" w:color="auto" w:frame="1"/>
+        <w:vertAlign w:val="baseline"/>
+      </w:rPr>
+    </w:lvl>
+    <w:lvl w:ilvl="1" w:tplc="FFFFFFFF">
+      <w:start w:val="1"/>
+      <w:numFmt w:val="lowerLetter"/>
+      <w:lvlText w:val="%2."/>
+      <w:lvlJc w:val="left"/>
+      <w:pPr>
+        <w:ind w:left="3240" w:hanging="360"/>
+      </w:pPr>
+    </w:lvl>
+    <w:lvl w:ilvl="2" w:tplc="FFFFFFFF">
+      <w:start w:val="1"/>
+      <w:numFmt w:val="lowerRoman"/>
+      <w:lvlText w:val="%3."/>
+      <w:lvlJc w:val="right"/>
+      <w:pPr>
+        <w:ind w:left="3960" w:hanging="180"/>
+      </w:pPr>
+    </w:lvl>
+    <w:lvl w:ilvl="3" w:tplc="FFFFFFFF">
+      <w:start w:val="1"/>
+      <w:numFmt w:val="decimal"/>
+      <w:lvlText w:val="%4."/>
+      <w:lvlJc w:val="left"/>
+      <w:pPr>
+        <w:ind w:left="4680" w:hanging="360"/>
+      </w:pPr>
+    </w:lvl>
+    <w:lvl w:ilvl="4" w:tplc="FFFFFFFF">
+      <w:start w:val="1"/>
+      <w:numFmt w:val="lowerLetter"/>
+      <w:lvlText w:val="%5."/>
+      <w:lvlJc w:val="left"/>
+      <w:pPr>
+        <w:ind w:left="5400" w:hanging="360"/>
+      </w:pPr>
+    </w:lvl>
+    <w:lvl w:ilvl="5" w:tplc="FFFFFFFF">
+      <w:start w:val="1"/>
+      <w:numFmt w:val="lowerRoman"/>
+      <w:lvlText w:val="%6."/>
+      <w:lvlJc w:val="right"/>
+      <w:pPr>
+        <w:ind w:left="6120" w:hanging="180"/>
+      </w:pPr>
+    </w:lvl>
+    <w:lvl w:ilvl="6" w:tplc="FFFFFFFF">
+      <w:start w:val="1"/>
+      <w:numFmt w:val="decimal"/>
+      <w:lvlText w:val="%7."/>
+      <w:lvlJc w:val="left"/>
+      <w:pPr>
+        <w:ind w:left="6840" w:hanging="360"/>
+      </w:pPr>
+    </w:lvl>
+    <w:lvl w:ilvl="7" w:tplc="FFFFFFFF">
+      <w:start w:val="1"/>
+      <w:numFmt w:val="lowerLetter"/>
+      <w:lvlText w:val="%8."/>
+      <w:lvlJc w:val="left"/>
+      <w:pPr>
+        <w:ind w:left="7560" w:hanging="360"/>
+      </w:pPr>
+    </w:lvl>
+    <w:lvl w:ilvl="8" w:tplc="FFFFFFFF">
+      <w:start w:val="1"/>
+      <w:numFmt w:val="lowerRoman"/>
+      <w:lvlText w:val="%9."/>
+      <w:lvlJc w:val="right"/>
+      <w:pPr>
+        <w:ind w:left="8280" w:hanging="180"/>
+      </w:pPr>
+    </w:lvl>
+  </w:abstractNum>
+  <w:abstractNum w:abstractNumId="7" w15:restartNumberingAfterBreak="0">
+    <w:nsid w:val="46E911BD"/>
+    <w:multiLevelType w:val="hybridMultilevel"/>
+    <w:tmpl w:val="4B30CC5E"/>
+    <w:lvl w:ilvl="0" w:tplc="0C000001">
+      <w:start w:val="1"/>
+      <w:numFmt w:val="bullet"/>
+      <w:lvlText w:val=""/>
+      <w:lvlJc w:val="left"/>
+      <w:pPr>
+        <w:ind w:left="4099" w:hanging="360"/>
+      </w:pPr>
+      <w:rPr>
+        <w:rFonts w:ascii="Symbol" w:hAnsi="Symbol" w:hint="default"/>
+      </w:rPr>
+    </w:lvl>
+    <w:lvl w:ilvl="1" w:tplc="0C000003" w:tentative="1">
+      <w:start w:val="1"/>
+      <w:numFmt w:val="bullet"/>
+      <w:lvlText w:val="o"/>
+      <w:lvlJc w:val="left"/>
+      <w:pPr>
+        <w:ind w:left="4819" w:hanging="360"/>
+      </w:pPr>
+      <w:rPr>
+        <w:rFonts w:ascii="Courier New" w:hAnsi="Courier New" w:cs="Courier New" w:hint="default"/>
+      </w:rPr>
+    </w:lvl>
+    <w:lvl w:ilvl="2" w:tplc="0C000005" w:tentative="1">
+      <w:start w:val="1"/>
+      <w:numFmt w:val="bullet"/>
+      <w:lvlText w:val=""/>
+      <w:lvlJc w:val="left"/>
+      <w:pPr>
+        <w:ind w:left="5539" w:hanging="360"/>
+      </w:pPr>
+      <w:rPr>
+        <w:rFonts w:ascii="Wingdings" w:hAnsi="Wingdings" w:hint="default"/>
+      </w:rPr>
+    </w:lvl>
+    <w:lvl w:ilvl="3" w:tplc="0C000001" w:tentative="1">
+      <w:start w:val="1"/>
+      <w:numFmt w:val="bullet"/>
+      <w:lvlText w:val=""/>
+      <w:lvlJc w:val="left"/>
+      <w:pPr>
+        <w:ind w:left="6259" w:hanging="360"/>
+      </w:pPr>
+      <w:rPr>
+        <w:rFonts w:ascii="Symbol" w:hAnsi="Symbol" w:hint="default"/>
+      </w:rPr>
+    </w:lvl>
+    <w:lvl w:ilvl="4" w:tplc="0C000003" w:tentative="1">
+      <w:start w:val="1"/>
+      <w:numFmt w:val="bullet"/>
+      <w:lvlText w:val="o"/>
+      <w:lvlJc w:val="left"/>
+      <w:pPr>
+        <w:ind w:left="6979" w:hanging="360"/>
+      </w:pPr>
+      <w:rPr>
+        <w:rFonts w:ascii="Courier New" w:hAnsi="Courier New" w:cs="Courier New" w:hint="default"/>
+      </w:rPr>
+    </w:lvl>
+    <w:lvl w:ilvl="5" w:tplc="0C000005" w:tentative="1">
+      <w:start w:val="1"/>
+      <w:numFmt w:val="bullet"/>
+      <w:lvlText w:val=""/>
+      <w:lvlJc w:val="left"/>
+      <w:pPr>
+        <w:ind w:left="7699" w:hanging="360"/>
+      </w:pPr>
+      <w:rPr>
+        <w:rFonts w:ascii="Wingdings" w:hAnsi="Wingdings" w:hint="default"/>
+      </w:rPr>
+    </w:lvl>
+    <w:lvl w:ilvl="6" w:tplc="0C000001" w:tentative="1">
+      <w:start w:val="1"/>
+      <w:numFmt w:val="bullet"/>
+      <w:lvlText w:val=""/>
+      <w:lvlJc w:val="left"/>
+      <w:pPr>
+        <w:ind w:left="8419" w:hanging="360"/>
+      </w:pPr>
+      <w:rPr>
+        <w:rFonts w:ascii="Symbol" w:hAnsi="Symbol" w:hint="default"/>
+      </w:rPr>
+    </w:lvl>
+    <w:lvl w:ilvl="7" w:tplc="0C000003" w:tentative="1">
+      <w:start w:val="1"/>
+      <w:numFmt w:val="bullet"/>
+      <w:lvlText w:val="o"/>
+      <w:lvlJc w:val="left"/>
+      <w:pPr>
+        <w:ind w:left="9139" w:hanging="360"/>
+      </w:pPr>
+      <w:rPr>
+        <w:rFonts w:ascii="Courier New" w:hAnsi="Courier New" w:cs="Courier New" w:hint="default"/>
+      </w:rPr>
+    </w:lvl>
+    <w:lvl w:ilvl="8" w:tplc="0C000005" w:tentative="1">
+      <w:start w:val="1"/>
+      <w:numFmt w:val="bullet"/>
+      <w:lvlText w:val=""/>
+      <w:lvlJc w:val="left"/>
+      <w:pPr>
+        <w:ind w:left="9859" w:hanging="360"/>
+      </w:pPr>
+      <w:rPr>
+        <w:rFonts w:ascii="Wingdings" w:hAnsi="Wingdings" w:hint="default"/>
+      </w:rPr>
+    </w:lvl>
+  </w:abstractNum>
+  <w:abstractNum w:abstractNumId="8" w15:restartNumberingAfterBreak="0">
+    <w:nsid w:val="48437015"/>
+    <w:multiLevelType w:val="hybridMultilevel"/>
+    <w:tmpl w:val="9A1CCCAE"/>
+    <w:lvl w:ilvl="0" w:tplc="FFFFFFFF">
+      <w:start w:val="1"/>
+      <w:numFmt w:val="decimal"/>
+      <w:lvlText w:val="%1)"/>
+      <w:lvlJc w:val="left"/>
+      <w:pPr>
+        <w:ind w:left="2520" w:hanging="360"/>
+      </w:pPr>
+      <w:rPr>
+        <w:rFonts w:ascii="Times New Roman" w:eastAsia="Times New Roman" w:hAnsi="Times New Roman" w:cs="Times New Roman"/>
+        <w:b w:val="0"/>
+        <w:i w:val="0"/>
+        <w:strike w:val="0"/>
+        <w:dstrike w:val="0"/>
+        <w:color w:val="000000"/>
+        <w:sz w:val="28"/>
+        <w:szCs w:val="28"/>
+        <w:u w:val="none" w:color="000000"/>
+        <w:effect w:val="none"/>
+        <w:bdr w:val="none" w:sz="0" w:space="0" w:color="auto" w:frame="1"/>
+        <w:vertAlign w:val="baseline"/>
+      </w:rPr>
+    </w:lvl>
+    <w:lvl w:ilvl="1" w:tplc="FFFFFFFF">
+      <w:start w:val="1"/>
+      <w:numFmt w:val="lowerLetter"/>
+      <w:lvlText w:val="%2."/>
+      <w:lvlJc w:val="left"/>
+      <w:pPr>
+        <w:ind w:left="3240" w:hanging="360"/>
+      </w:pPr>
+    </w:lvl>
+    <w:lvl w:ilvl="2" w:tplc="FFFFFFFF">
+      <w:start w:val="1"/>
+      <w:numFmt w:val="lowerRoman"/>
+      <w:lvlText w:val="%3."/>
+      <w:lvlJc w:val="right"/>
+      <w:pPr>
+        <w:ind w:left="3960" w:hanging="180"/>
+      </w:pPr>
+    </w:lvl>
+    <w:lvl w:ilvl="3" w:tplc="FFFFFFFF">
+      <w:start w:val="1"/>
+      <w:numFmt w:val="decimal"/>
+      <w:lvlText w:val="%4."/>
+      <w:lvlJc w:val="left"/>
+      <w:pPr>
+        <w:ind w:left="4680" w:hanging="360"/>
+      </w:pPr>
+    </w:lvl>
+    <w:lvl w:ilvl="4" w:tplc="FFFFFFFF">
+      <w:start w:val="1"/>
+      <w:numFmt w:val="lowerLetter"/>
+      <w:lvlText w:val="%5."/>
+      <w:lvlJc w:val="left"/>
+      <w:pPr>
+        <w:ind w:left="5400" w:hanging="360"/>
+      </w:pPr>
+    </w:lvl>
+    <w:lvl w:ilvl="5" w:tplc="FFFFFFFF">
+      <w:start w:val="1"/>
+      <w:numFmt w:val="lowerRoman"/>
+      <w:lvlText w:val="%6."/>
+      <w:lvlJc w:val="right"/>
+      <w:pPr>
+        <w:ind w:left="6120" w:hanging="180"/>
+      </w:pPr>
+    </w:lvl>
+    <w:lvl w:ilvl="6" w:tplc="FFFFFFFF">
+      <w:start w:val="1"/>
+      <w:numFmt w:val="decimal"/>
+      <w:lvlText w:val="%7."/>
+      <w:lvlJc w:val="left"/>
+      <w:pPr>
+        <w:ind w:left="6840" w:hanging="360"/>
+      </w:pPr>
+    </w:lvl>
+    <w:lvl w:ilvl="7" w:tplc="FFFFFFFF">
+      <w:start w:val="1"/>
+      <w:numFmt w:val="lowerLetter"/>
+      <w:lvlText w:val="%8."/>
+      <w:lvlJc w:val="left"/>
+      <w:pPr>
+        <w:ind w:left="7560" w:hanging="360"/>
+      </w:pPr>
+    </w:lvl>
+    <w:lvl w:ilvl="8" w:tplc="FFFFFFFF">
+      <w:start w:val="1"/>
+      <w:numFmt w:val="lowerRoman"/>
+      <w:lvlText w:val="%9."/>
+      <w:lvlJc w:val="right"/>
+      <w:pPr>
+        <w:ind w:left="8280" w:hanging="180"/>
+      </w:pPr>
+    </w:lvl>
+  </w:abstractNum>
+  <w:abstractNum w:abstractNumId="9" w15:restartNumberingAfterBreak="0">
+    <w:nsid w:val="52C107F2"/>
+    <w:multiLevelType w:val="hybridMultilevel"/>
+    <w:tmpl w:val="9A1CCCAE"/>
+    <w:lvl w:ilvl="0" w:tplc="FFFFFFFF">
+      <w:start w:val="1"/>
+      <w:numFmt w:val="decimal"/>
+      <w:lvlText w:val="%1)"/>
+      <w:lvlJc w:val="left"/>
+      <w:pPr>
+        <w:ind w:left="2345" w:hanging="360"/>
+      </w:pPr>
+      <w:rPr>
+        <w:rFonts w:ascii="Times New Roman" w:eastAsia="Times New Roman" w:hAnsi="Times New Roman" w:cs="Times New Roman"/>
+        <w:b w:val="0"/>
+        <w:i w:val="0"/>
+        <w:strike w:val="0"/>
+        <w:dstrike w:val="0"/>
+        <w:color w:val="000000"/>
+        <w:sz w:val="28"/>
+        <w:szCs w:val="28"/>
+        <w:u w:val="none" w:color="000000"/>
+        <w:effect w:val="none"/>
+        <w:bdr w:val="none" w:sz="0" w:space="0" w:color="auto" w:frame="1"/>
+        <w:vertAlign w:val="baseline"/>
+      </w:rPr>
+    </w:lvl>
+    <w:lvl w:ilvl="1" w:tplc="FFFFFFFF">
+      <w:start w:val="1"/>
+      <w:numFmt w:val="lowerLetter"/>
+      <w:lvlText w:val="%2."/>
+      <w:lvlJc w:val="left"/>
+      <w:pPr>
+        <w:ind w:left="3065" w:hanging="360"/>
+      </w:pPr>
+    </w:lvl>
+    <w:lvl w:ilvl="2" w:tplc="FFFFFFFF">
+      <w:start w:val="1"/>
+      <w:numFmt w:val="lowerRoman"/>
+      <w:lvlText w:val="%3."/>
+      <w:lvlJc w:val="right"/>
+      <w:pPr>
+        <w:ind w:left="3785" w:hanging="180"/>
+      </w:pPr>
+    </w:lvl>
+    <w:lvl w:ilvl="3" w:tplc="FFFFFFFF">
+      <w:start w:val="1"/>
+      <w:numFmt w:val="decimal"/>
+      <w:lvlText w:val="%4."/>
+      <w:lvlJc w:val="left"/>
+      <w:pPr>
+        <w:ind w:left="4505" w:hanging="360"/>
+      </w:pPr>
+    </w:lvl>
+    <w:lvl w:ilvl="4" w:tplc="FFFFFFFF">
+      <w:start w:val="1"/>
+      <w:numFmt w:val="lowerLetter"/>
+      <w:lvlText w:val="%5."/>
+      <w:lvlJc w:val="left"/>
+      <w:pPr>
+        <w:ind w:left="5225" w:hanging="360"/>
+      </w:pPr>
+    </w:lvl>
+    <w:lvl w:ilvl="5" w:tplc="FFFFFFFF">
+      <w:start w:val="1"/>
+      <w:numFmt w:val="lowerRoman"/>
+      <w:lvlText w:val="%6."/>
+      <w:lvlJc w:val="right"/>
+      <w:pPr>
+        <w:ind w:left="5945" w:hanging="180"/>
+      </w:pPr>
+    </w:lvl>
+    <w:lvl w:ilvl="6" w:tplc="FFFFFFFF">
+      <w:start w:val="1"/>
+      <w:numFmt w:val="decimal"/>
+      <w:lvlText w:val="%7."/>
+      <w:lvlJc w:val="left"/>
+      <w:pPr>
+        <w:ind w:left="6665" w:hanging="360"/>
+      </w:pPr>
+    </w:lvl>
+    <w:lvl w:ilvl="7" w:tplc="FFFFFFFF">
+      <w:start w:val="1"/>
+      <w:numFmt w:val="lowerLetter"/>
+      <w:lvlText w:val="%8."/>
+      <w:lvlJc w:val="left"/>
+      <w:pPr>
+        <w:ind w:left="7385" w:hanging="360"/>
+      </w:pPr>
+    </w:lvl>
+    <w:lvl w:ilvl="8" w:tplc="FFFFFFFF">
+      <w:start w:val="1"/>
+      <w:numFmt w:val="lowerRoman"/>
+      <w:lvlText w:val="%9."/>
+      <w:lvlJc w:val="right"/>
+      <w:pPr>
+        <w:ind w:left="8105" w:hanging="180"/>
+      </w:pPr>
+    </w:lvl>
+  </w:abstractNum>
+  <w:abstractNum w:abstractNumId="10" w15:restartNumberingAfterBreak="0">
     <w:nsid w:val="5C211B52"/>
     <w:multiLevelType w:val="multilevel"/>
     <w:tmpl w:val="832837CA"/>
@@ -4670,8 +6565,408 @@
       </w:rPr>
     </w:lvl>
   </w:abstractNum>
+  <w:abstractNum w:abstractNumId="11" w15:restartNumberingAfterBreak="0">
+    <w:nsid w:val="6C9E2ABA"/>
+    <w:multiLevelType w:val="hybridMultilevel"/>
+    <w:tmpl w:val="9A1CCCAE"/>
+    <w:lvl w:ilvl="0" w:tplc="FFFFFFFF">
+      <w:start w:val="1"/>
+      <w:numFmt w:val="decimal"/>
+      <w:lvlText w:val="%1)"/>
+      <w:lvlJc w:val="left"/>
+      <w:pPr>
+        <w:ind w:left="2520" w:hanging="360"/>
+      </w:pPr>
+      <w:rPr>
+        <w:rFonts w:ascii="Times New Roman" w:eastAsia="Times New Roman" w:hAnsi="Times New Roman" w:cs="Times New Roman"/>
+        <w:b w:val="0"/>
+        <w:i w:val="0"/>
+        <w:strike w:val="0"/>
+        <w:dstrike w:val="0"/>
+        <w:color w:val="000000"/>
+        <w:sz w:val="28"/>
+        <w:szCs w:val="28"/>
+        <w:u w:val="none" w:color="000000"/>
+        <w:effect w:val="none"/>
+        <w:bdr w:val="none" w:sz="0" w:space="0" w:color="auto" w:frame="1"/>
+        <w:vertAlign w:val="baseline"/>
+      </w:rPr>
+    </w:lvl>
+    <w:lvl w:ilvl="1" w:tplc="FFFFFFFF">
+      <w:start w:val="1"/>
+      <w:numFmt w:val="lowerLetter"/>
+      <w:lvlText w:val="%2."/>
+      <w:lvlJc w:val="left"/>
+      <w:pPr>
+        <w:ind w:left="3240" w:hanging="360"/>
+      </w:pPr>
+    </w:lvl>
+    <w:lvl w:ilvl="2" w:tplc="FFFFFFFF">
+      <w:start w:val="1"/>
+      <w:numFmt w:val="lowerRoman"/>
+      <w:lvlText w:val="%3."/>
+      <w:lvlJc w:val="right"/>
+      <w:pPr>
+        <w:ind w:left="3960" w:hanging="180"/>
+      </w:pPr>
+    </w:lvl>
+    <w:lvl w:ilvl="3" w:tplc="FFFFFFFF">
+      <w:start w:val="1"/>
+      <w:numFmt w:val="decimal"/>
+      <w:lvlText w:val="%4."/>
+      <w:lvlJc w:val="left"/>
+      <w:pPr>
+        <w:ind w:left="4680" w:hanging="360"/>
+      </w:pPr>
+    </w:lvl>
+    <w:lvl w:ilvl="4" w:tplc="FFFFFFFF">
+      <w:start w:val="1"/>
+      <w:numFmt w:val="lowerLetter"/>
+      <w:lvlText w:val="%5."/>
+      <w:lvlJc w:val="left"/>
+      <w:pPr>
+        <w:ind w:left="5400" w:hanging="360"/>
+      </w:pPr>
+    </w:lvl>
+    <w:lvl w:ilvl="5" w:tplc="FFFFFFFF">
+      <w:start w:val="1"/>
+      <w:numFmt w:val="lowerRoman"/>
+      <w:lvlText w:val="%6."/>
+      <w:lvlJc w:val="right"/>
+      <w:pPr>
+        <w:ind w:left="6120" w:hanging="180"/>
+      </w:pPr>
+    </w:lvl>
+    <w:lvl w:ilvl="6" w:tplc="FFFFFFFF">
+      <w:start w:val="1"/>
+      <w:numFmt w:val="decimal"/>
+      <w:lvlText w:val="%7."/>
+      <w:lvlJc w:val="left"/>
+      <w:pPr>
+        <w:ind w:left="6840" w:hanging="360"/>
+      </w:pPr>
+    </w:lvl>
+    <w:lvl w:ilvl="7" w:tplc="FFFFFFFF">
+      <w:start w:val="1"/>
+      <w:numFmt w:val="lowerLetter"/>
+      <w:lvlText w:val="%8."/>
+      <w:lvlJc w:val="left"/>
+      <w:pPr>
+        <w:ind w:left="7560" w:hanging="360"/>
+      </w:pPr>
+    </w:lvl>
+    <w:lvl w:ilvl="8" w:tplc="FFFFFFFF">
+      <w:start w:val="1"/>
+      <w:numFmt w:val="lowerRoman"/>
+      <w:lvlText w:val="%9."/>
+      <w:lvlJc w:val="right"/>
+      <w:pPr>
+        <w:ind w:left="8280" w:hanging="180"/>
+      </w:pPr>
+    </w:lvl>
+  </w:abstractNum>
+  <w:abstractNum w:abstractNumId="12" w15:restartNumberingAfterBreak="0">
+    <w:nsid w:val="71A47027"/>
+    <w:multiLevelType w:val="hybridMultilevel"/>
+    <w:tmpl w:val="9A1CCCAE"/>
+    <w:lvl w:ilvl="0" w:tplc="FFFFFFFF">
+      <w:start w:val="1"/>
+      <w:numFmt w:val="decimal"/>
+      <w:lvlText w:val="%1)"/>
+      <w:lvlJc w:val="left"/>
+      <w:pPr>
+        <w:ind w:left="2520" w:hanging="360"/>
+      </w:pPr>
+      <w:rPr>
+        <w:rFonts w:ascii="Times New Roman" w:eastAsia="Times New Roman" w:hAnsi="Times New Roman" w:cs="Times New Roman"/>
+        <w:b w:val="0"/>
+        <w:i w:val="0"/>
+        <w:strike w:val="0"/>
+        <w:dstrike w:val="0"/>
+        <w:color w:val="000000"/>
+        <w:sz w:val="28"/>
+        <w:szCs w:val="28"/>
+        <w:u w:val="none" w:color="000000"/>
+        <w:effect w:val="none"/>
+        <w:bdr w:val="none" w:sz="0" w:space="0" w:color="auto" w:frame="1"/>
+        <w:vertAlign w:val="baseline"/>
+      </w:rPr>
+    </w:lvl>
+    <w:lvl w:ilvl="1" w:tplc="FFFFFFFF">
+      <w:start w:val="1"/>
+      <w:numFmt w:val="lowerLetter"/>
+      <w:lvlText w:val="%2."/>
+      <w:lvlJc w:val="left"/>
+      <w:pPr>
+        <w:ind w:left="3240" w:hanging="360"/>
+      </w:pPr>
+    </w:lvl>
+    <w:lvl w:ilvl="2" w:tplc="FFFFFFFF">
+      <w:start w:val="1"/>
+      <w:numFmt w:val="lowerRoman"/>
+      <w:lvlText w:val="%3."/>
+      <w:lvlJc w:val="right"/>
+      <w:pPr>
+        <w:ind w:left="3960" w:hanging="180"/>
+      </w:pPr>
+    </w:lvl>
+    <w:lvl w:ilvl="3" w:tplc="FFFFFFFF">
+      <w:start w:val="1"/>
+      <w:numFmt w:val="decimal"/>
+      <w:lvlText w:val="%4."/>
+      <w:lvlJc w:val="left"/>
+      <w:pPr>
+        <w:ind w:left="4680" w:hanging="360"/>
+      </w:pPr>
+    </w:lvl>
+    <w:lvl w:ilvl="4" w:tplc="FFFFFFFF">
+      <w:start w:val="1"/>
+      <w:numFmt w:val="lowerLetter"/>
+      <w:lvlText w:val="%5."/>
+      <w:lvlJc w:val="left"/>
+      <w:pPr>
+        <w:ind w:left="5400" w:hanging="360"/>
+      </w:pPr>
+    </w:lvl>
+    <w:lvl w:ilvl="5" w:tplc="FFFFFFFF">
+      <w:start w:val="1"/>
+      <w:numFmt w:val="lowerRoman"/>
+      <w:lvlText w:val="%6."/>
+      <w:lvlJc w:val="right"/>
+      <w:pPr>
+        <w:ind w:left="6120" w:hanging="180"/>
+      </w:pPr>
+    </w:lvl>
+    <w:lvl w:ilvl="6" w:tplc="FFFFFFFF">
+      <w:start w:val="1"/>
+      <w:numFmt w:val="decimal"/>
+      <w:lvlText w:val="%7."/>
+      <w:lvlJc w:val="left"/>
+      <w:pPr>
+        <w:ind w:left="6840" w:hanging="360"/>
+      </w:pPr>
+    </w:lvl>
+    <w:lvl w:ilvl="7" w:tplc="FFFFFFFF">
+      <w:start w:val="1"/>
+      <w:numFmt w:val="lowerLetter"/>
+      <w:lvlText w:val="%8."/>
+      <w:lvlJc w:val="left"/>
+      <w:pPr>
+        <w:ind w:left="7560" w:hanging="360"/>
+      </w:pPr>
+    </w:lvl>
+    <w:lvl w:ilvl="8" w:tplc="FFFFFFFF">
+      <w:start w:val="1"/>
+      <w:numFmt w:val="lowerRoman"/>
+      <w:lvlText w:val="%9."/>
+      <w:lvlJc w:val="right"/>
+      <w:pPr>
+        <w:ind w:left="8280" w:hanging="180"/>
+      </w:pPr>
+    </w:lvl>
+  </w:abstractNum>
+  <w:abstractNum w:abstractNumId="13" w15:restartNumberingAfterBreak="0">
+    <w:nsid w:val="7D8243D0"/>
+    <w:multiLevelType w:val="hybridMultilevel"/>
+    <w:tmpl w:val="9A1CCCAE"/>
+    <w:lvl w:ilvl="0" w:tplc="FFFFFFFF">
+      <w:start w:val="1"/>
+      <w:numFmt w:val="decimal"/>
+      <w:lvlText w:val="%1)"/>
+      <w:lvlJc w:val="left"/>
+      <w:pPr>
+        <w:ind w:left="2520" w:hanging="360"/>
+      </w:pPr>
+      <w:rPr>
+        <w:rFonts w:ascii="Times New Roman" w:eastAsia="Times New Roman" w:hAnsi="Times New Roman" w:cs="Times New Roman"/>
+        <w:b w:val="0"/>
+        <w:i w:val="0"/>
+        <w:strike w:val="0"/>
+        <w:dstrike w:val="0"/>
+        <w:color w:val="000000"/>
+        <w:sz w:val="28"/>
+        <w:szCs w:val="28"/>
+        <w:u w:val="none" w:color="000000"/>
+        <w:effect w:val="none"/>
+        <w:bdr w:val="none" w:sz="0" w:space="0" w:color="auto" w:frame="1"/>
+        <w:vertAlign w:val="baseline"/>
+      </w:rPr>
+    </w:lvl>
+    <w:lvl w:ilvl="1" w:tplc="FFFFFFFF">
+      <w:start w:val="1"/>
+      <w:numFmt w:val="lowerLetter"/>
+      <w:lvlText w:val="%2."/>
+      <w:lvlJc w:val="left"/>
+      <w:pPr>
+        <w:ind w:left="3240" w:hanging="360"/>
+      </w:pPr>
+    </w:lvl>
+    <w:lvl w:ilvl="2" w:tplc="FFFFFFFF">
+      <w:start w:val="1"/>
+      <w:numFmt w:val="lowerRoman"/>
+      <w:lvlText w:val="%3."/>
+      <w:lvlJc w:val="right"/>
+      <w:pPr>
+        <w:ind w:left="3960" w:hanging="180"/>
+      </w:pPr>
+    </w:lvl>
+    <w:lvl w:ilvl="3" w:tplc="FFFFFFFF">
+      <w:start w:val="1"/>
+      <w:numFmt w:val="decimal"/>
+      <w:lvlText w:val="%4."/>
+      <w:lvlJc w:val="left"/>
+      <w:pPr>
+        <w:ind w:left="4680" w:hanging="360"/>
+      </w:pPr>
+    </w:lvl>
+    <w:lvl w:ilvl="4" w:tplc="FFFFFFFF">
+      <w:start w:val="1"/>
+      <w:numFmt w:val="lowerLetter"/>
+      <w:lvlText w:val="%5."/>
+      <w:lvlJc w:val="left"/>
+      <w:pPr>
+        <w:ind w:left="5400" w:hanging="360"/>
+      </w:pPr>
+    </w:lvl>
+    <w:lvl w:ilvl="5" w:tplc="FFFFFFFF">
+      <w:start w:val="1"/>
+      <w:numFmt w:val="lowerRoman"/>
+      <w:lvlText w:val="%6."/>
+      <w:lvlJc w:val="right"/>
+      <w:pPr>
+        <w:ind w:left="6120" w:hanging="180"/>
+      </w:pPr>
+    </w:lvl>
+    <w:lvl w:ilvl="6" w:tplc="FFFFFFFF">
+      <w:start w:val="1"/>
+      <w:numFmt w:val="decimal"/>
+      <w:lvlText w:val="%7."/>
+      <w:lvlJc w:val="left"/>
+      <w:pPr>
+        <w:ind w:left="6840" w:hanging="360"/>
+      </w:pPr>
+    </w:lvl>
+    <w:lvl w:ilvl="7" w:tplc="FFFFFFFF">
+      <w:start w:val="1"/>
+      <w:numFmt w:val="lowerLetter"/>
+      <w:lvlText w:val="%8."/>
+      <w:lvlJc w:val="left"/>
+      <w:pPr>
+        <w:ind w:left="7560" w:hanging="360"/>
+      </w:pPr>
+    </w:lvl>
+    <w:lvl w:ilvl="8" w:tplc="FFFFFFFF">
+      <w:start w:val="1"/>
+      <w:numFmt w:val="lowerRoman"/>
+      <w:lvlText w:val="%9."/>
+      <w:lvlJc w:val="right"/>
+      <w:pPr>
+        <w:ind w:left="8280" w:hanging="180"/>
+      </w:pPr>
+    </w:lvl>
+  </w:abstractNum>
+  <w:abstractNum w:abstractNumId="14" w15:restartNumberingAfterBreak="0">
+    <w:nsid w:val="7D933580"/>
+    <w:multiLevelType w:val="hybridMultilevel"/>
+    <w:tmpl w:val="9A1CCCAE"/>
+    <w:lvl w:ilvl="0" w:tplc="FFFFFFFF">
+      <w:start w:val="1"/>
+      <w:numFmt w:val="decimal"/>
+      <w:lvlText w:val="%1)"/>
+      <w:lvlJc w:val="left"/>
+      <w:pPr>
+        <w:ind w:left="2345" w:hanging="360"/>
+      </w:pPr>
+      <w:rPr>
+        <w:rFonts w:ascii="Times New Roman" w:eastAsia="Times New Roman" w:hAnsi="Times New Roman" w:cs="Times New Roman"/>
+        <w:b w:val="0"/>
+        <w:i w:val="0"/>
+        <w:strike w:val="0"/>
+        <w:dstrike w:val="0"/>
+        <w:color w:val="000000"/>
+        <w:sz w:val="28"/>
+        <w:szCs w:val="28"/>
+        <w:u w:val="none" w:color="000000"/>
+        <w:effect w:val="none"/>
+        <w:bdr w:val="none" w:sz="0" w:space="0" w:color="auto" w:frame="1"/>
+        <w:vertAlign w:val="baseline"/>
+      </w:rPr>
+    </w:lvl>
+    <w:lvl w:ilvl="1" w:tplc="FFFFFFFF">
+      <w:start w:val="1"/>
+      <w:numFmt w:val="lowerLetter"/>
+      <w:lvlText w:val="%2."/>
+      <w:lvlJc w:val="left"/>
+      <w:pPr>
+        <w:ind w:left="3065" w:hanging="360"/>
+      </w:pPr>
+    </w:lvl>
+    <w:lvl w:ilvl="2" w:tplc="FFFFFFFF">
+      <w:start w:val="1"/>
+      <w:numFmt w:val="lowerRoman"/>
+      <w:lvlText w:val="%3."/>
+      <w:lvlJc w:val="right"/>
+      <w:pPr>
+        <w:ind w:left="3785" w:hanging="180"/>
+      </w:pPr>
+    </w:lvl>
+    <w:lvl w:ilvl="3" w:tplc="FFFFFFFF">
+      <w:start w:val="1"/>
+      <w:numFmt w:val="decimal"/>
+      <w:lvlText w:val="%4."/>
+      <w:lvlJc w:val="left"/>
+      <w:pPr>
+        <w:ind w:left="4505" w:hanging="360"/>
+      </w:pPr>
+    </w:lvl>
+    <w:lvl w:ilvl="4" w:tplc="FFFFFFFF">
+      <w:start w:val="1"/>
+      <w:numFmt w:val="lowerLetter"/>
+      <w:lvlText w:val="%5."/>
+      <w:lvlJc w:val="left"/>
+      <w:pPr>
+        <w:ind w:left="5225" w:hanging="360"/>
+      </w:pPr>
+    </w:lvl>
+    <w:lvl w:ilvl="5" w:tplc="FFFFFFFF">
+      <w:start w:val="1"/>
+      <w:numFmt w:val="lowerRoman"/>
+      <w:lvlText w:val="%6."/>
+      <w:lvlJc w:val="right"/>
+      <w:pPr>
+        <w:ind w:left="5945" w:hanging="180"/>
+      </w:pPr>
+    </w:lvl>
+    <w:lvl w:ilvl="6" w:tplc="FFFFFFFF">
+      <w:start w:val="1"/>
+      <w:numFmt w:val="decimal"/>
+      <w:lvlText w:val="%7."/>
+      <w:lvlJc w:val="left"/>
+      <w:pPr>
+        <w:ind w:left="6665" w:hanging="360"/>
+      </w:pPr>
+    </w:lvl>
+    <w:lvl w:ilvl="7" w:tplc="FFFFFFFF">
+      <w:start w:val="1"/>
+      <w:numFmt w:val="lowerLetter"/>
+      <w:lvlText w:val="%8."/>
+      <w:lvlJc w:val="left"/>
+      <w:pPr>
+        <w:ind w:left="7385" w:hanging="360"/>
+      </w:pPr>
+    </w:lvl>
+    <w:lvl w:ilvl="8" w:tplc="FFFFFFFF">
+      <w:start w:val="1"/>
+      <w:numFmt w:val="lowerRoman"/>
+      <w:lvlText w:val="%9."/>
+      <w:lvlJc w:val="right"/>
+      <w:pPr>
+        <w:ind w:left="8105" w:hanging="180"/>
+      </w:pPr>
+    </w:lvl>
+  </w:abstractNum>
   <w:num w:numId="1" w16cid:durableId="1640988478">
-    <w:abstractNumId w:val="4"/>
+    <w:abstractNumId w:val="10"/>
     <w:lvlOverride w:ilvl="0">
       <w:startOverride w:val="1"/>
     </w:lvlOverride>
@@ -4701,7 +6996,7 @@
     </w:lvlOverride>
   </w:num>
   <w:num w:numId="2" w16cid:durableId="81343454">
-    <w:abstractNumId w:val="0"/>
+    <w:abstractNumId w:val="1"/>
     <w:lvlOverride w:ilvl="0">
       <w:startOverride w:val="1"/>
     </w:lvlOverride>
@@ -4731,7 +7026,7 @@
     </w:lvlOverride>
   </w:num>
   <w:num w:numId="3" w16cid:durableId="404881669">
-    <w:abstractNumId w:val="2"/>
+    <w:abstractNumId w:val="5"/>
     <w:lvlOverride w:ilvl="0">
       <w:startOverride w:val="1"/>
     </w:lvlOverride>
@@ -4761,13 +7056,43 @@
     </w:lvlOverride>
   </w:num>
   <w:num w:numId="4" w16cid:durableId="1593316928">
-    <w:abstractNumId w:val="0"/>
+    <w:abstractNumId w:val="1"/>
   </w:num>
   <w:num w:numId="5" w16cid:durableId="976565755">
-    <w:abstractNumId w:val="1"/>
+    <w:abstractNumId w:val="4"/>
   </w:num>
   <w:num w:numId="6" w16cid:durableId="1628195485">
+    <w:abstractNumId w:val="8"/>
+  </w:num>
+  <w:num w:numId="7" w16cid:durableId="1725833198">
+    <w:abstractNumId w:val="11"/>
+  </w:num>
+  <w:num w:numId="8" w16cid:durableId="2088841009">
+    <w:abstractNumId w:val="6"/>
+  </w:num>
+  <w:num w:numId="9" w16cid:durableId="1173257459">
+    <w:abstractNumId w:val="7"/>
+  </w:num>
+  <w:num w:numId="10" w16cid:durableId="164169564">
+    <w:abstractNumId w:val="2"/>
+  </w:num>
+  <w:num w:numId="11" w16cid:durableId="1037897818">
+    <w:abstractNumId w:val="13"/>
+  </w:num>
+  <w:num w:numId="12" w16cid:durableId="1194077814">
+    <w:abstractNumId w:val="12"/>
+  </w:num>
+  <w:num w:numId="13" w16cid:durableId="1121920815">
     <w:abstractNumId w:val="3"/>
+  </w:num>
+  <w:num w:numId="14" w16cid:durableId="1945072474">
+    <w:abstractNumId w:val="9"/>
+  </w:num>
+  <w:num w:numId="15" w16cid:durableId="455684251">
+    <w:abstractNumId w:val="14"/>
+  </w:num>
+  <w:num w:numId="16" w16cid:durableId="675693205">
+    <w:abstractNumId w:val="0"/>
   </w:num>
 </w:numbering>
 </file>
@@ -5213,7 +7538,6 @@
     <w:next w:val="Normal"/>
     <w:link w:val="Heading2Char"/>
     <w:uiPriority w:val="9"/>
-    <w:semiHidden/>
     <w:unhideWhenUsed/>
     <w:qFormat/>
     <w:rsid w:val="00262447"/>
@@ -5309,7 +7633,6 @@
     <w:basedOn w:val="DefaultParagraphFont"/>
     <w:link w:val="Heading2"/>
     <w:uiPriority w:val="9"/>
-    <w:semiHidden/>
     <w:rsid w:val="00262447"/>
     <w:rPr>
       <w:rFonts w:ascii="Times New Roman" w:eastAsia="Times New Roman" w:hAnsi="Times New Roman" w:cs="Times New Roman"/>
@@ -5733,15 +8056,6 @@
 </file>
 
 <file path=customXml/item1.xml><?xml version="1.0" encoding="utf-8"?>
-<?mso-contentType ?>
-<FormTemplates xmlns="http://schemas.microsoft.com/sharepoint/v3/contenttype/forms">
-  <Display>DocumentLibraryForm</Display>
-  <Edit>DocumentLibraryForm</Edit>
-  <New>DocumentLibraryForm</New>
-</FormTemplates>
-</file>
-
-<file path=customXml/item2.xml><?xml version="1.0" encoding="utf-8"?>
 <ct:contentTypeSchema xmlns:ct="http://schemas.microsoft.com/office/2006/metadata/contentType" xmlns:ma="http://schemas.microsoft.com/office/2006/metadata/properties/metaAttributes" ct:_="" ma:_="" ma:contentTypeName="Document" ma:contentTypeID="0x0101004471259A92B63F4A9CBA7A68C0211989" ma:contentTypeVersion="4" ma:contentTypeDescription="Create a new document." ma:contentTypeScope="" ma:versionID="fa3a4359b7af2589ee41445cf3796c44">
   <xsd:schema xmlns:xsd="http://www.w3.org/2001/XMLSchema" xmlns:xs="http://www.w3.org/2001/XMLSchema" xmlns:p="http://schemas.microsoft.com/office/2006/metadata/properties" xmlns:ns3="a91dc498-d4b0-471b-840a-69dea8b1269f" targetNamespace="http://schemas.microsoft.com/office/2006/metadata/properties" ma:root="true" ma:fieldsID="4bf913cd09d731452000f78f05ec1c83" ns3:_="">
     <xsd:import namespace="a91dc498-d4b0-471b-840a-69dea8b1269f"/>
@@ -5887,6 +8201,15 @@
 </ct:contentTypeSchema>
 </file>
 
+<file path=customXml/item2.xml><?xml version="1.0" encoding="utf-8"?>
+<?mso-contentType ?>
+<FormTemplates xmlns="http://schemas.microsoft.com/sharepoint/v3/contenttype/forms">
+  <Display>DocumentLibraryForm</Display>
+  <Edit>DocumentLibraryForm</Edit>
+  <New>DocumentLibraryForm</New>
+</FormTemplates>
+</file>
+
 <file path=customXml/item3.xml><?xml version="1.0" encoding="utf-8"?>
 <p:properties xmlns:p="http://schemas.microsoft.com/office/2006/metadata/properties" xmlns:xsi="http://www.w3.org/2001/XMLSchema-instance" xmlns:pc="http://schemas.microsoft.com/office/infopath/2007/PartnerControls">
   <documentManagement/>
@@ -5894,14 +8217,6 @@
 </file>
 
 <file path=customXml/itemProps1.xml><?xml version="1.0" encoding="utf-8"?>
-<ds:datastoreItem xmlns:ds="http://schemas.openxmlformats.org/officeDocument/2006/customXml" ds:itemID="{BD9E8642-CD2F-48AA-81C0-B8E332FE67E6}">
-  <ds:schemaRefs>
-    <ds:schemaRef ds:uri="http://schemas.microsoft.com/sharepoint/v3/contenttype/forms"/>
-  </ds:schemaRefs>
-</ds:datastoreItem>
-</file>
-
-<file path=customXml/itemProps2.xml><?xml version="1.0" encoding="utf-8"?>
 <ds:datastoreItem xmlns:ds="http://schemas.openxmlformats.org/officeDocument/2006/customXml" ds:itemID="{C575E463-19F6-448B-ABC2-81E4F0774DEE}">
   <ds:schemaRefs>
     <ds:schemaRef ds:uri="http://schemas.microsoft.com/office/2006/metadata/contentType"/>
@@ -5919,6 +8234,14 @@
 </ds:datastoreItem>
 </file>
 
+<file path=customXml/itemProps2.xml><?xml version="1.0" encoding="utf-8"?>
+<ds:datastoreItem xmlns:ds="http://schemas.openxmlformats.org/officeDocument/2006/customXml" ds:itemID="{BD9E8642-CD2F-48AA-81C0-B8E332FE67E6}">
+  <ds:schemaRefs>
+    <ds:schemaRef ds:uri="http://schemas.microsoft.com/sharepoint/v3/contenttype/forms"/>
+  </ds:schemaRefs>
+</ds:datastoreItem>
+</file>
+
 <file path=customXml/itemProps3.xml><?xml version="1.0" encoding="utf-8"?>
 <ds:datastoreItem xmlns:ds="http://schemas.openxmlformats.org/officeDocument/2006/customXml" ds:itemID="{9E3392A2-DF05-4D76-9F46-954D091948DF}">
   <ds:schemaRefs>

</xml_diff>